<commit_message>
alternative mannual approach for 4.3
</commit_message>
<xml_diff>
--- a/Lab 4/lab-4_Group_7_Theoretical.docx
+++ b/Lab 4/lab-4_Group_7_Theoretical.docx
@@ -1,6 +1,6 @@
 
 <file path=word/document.xml><?xml version="1.0" encoding="utf-8"?>
-<w:document xmlns:wpc="http://schemas.microsoft.com/office/word/2010/wordprocessingCanvas" xmlns:cx="http://schemas.microsoft.com/office/drawing/2014/chartex" xmlns:cx1="http://schemas.microsoft.com/office/drawing/2015/9/8/chartex" xmlns:cx2="http://schemas.microsoft.com/office/drawing/2015/10/21/chartex" xmlns:cx3="http://schemas.microsoft.com/office/drawing/2016/5/9/chartex" xmlns:cx4="http://schemas.microsoft.com/office/drawing/2016/5/10/chartex" xmlns:cx5="http://schemas.microsoft.com/office/drawing/2016/5/11/chartex" xmlns:cx6="http://schemas.microsoft.com/office/drawing/2016/5/12/chartex" xmlns:cx7="http://schemas.microsoft.com/office/drawing/2016/5/13/chartex" xmlns:cx8="http://schemas.microsoft.com/office/drawing/2016/5/14/chartex" xmlns:mc="http://schemas.openxmlformats.org/markup-compatibility/2006" xmlns:aink="http://schemas.microsoft.com/office/drawing/2016/ink" xmlns:am3d="http://schemas.microsoft.com/office/drawing/2017/model3d" xmlns:o="urn:schemas-microsoft-com:office:office" xmlns:r="http://schemas.openxmlformats.org/officeDocument/2006/relationships" xmlns:m="http://schemas.openxmlformats.org/officeDocument/2006/math" xmlns:v="urn:schemas-microsoft-com:vml" xmlns:wp14="http://schemas.microsoft.com/office/word/2010/wordprocessingDrawing" xmlns:wp="http://schemas.openxmlformats.org/drawingml/2006/wordprocessingDrawing" xmlns:w10="urn:schemas-microsoft-com:office:word" xmlns:w="http://schemas.openxmlformats.org/wordprocessingml/2006/main" xmlns:w14="http://schemas.microsoft.com/office/word/2010/wordml" xmlns:w15="http://schemas.microsoft.com/office/word/2012/wordml" xmlns:w16cex="http://schemas.microsoft.com/office/word/2018/wordml/cex" xmlns:w16cid="http://schemas.microsoft.com/office/word/2016/wordml/cid" xmlns:w16="http://schemas.microsoft.com/office/word/2018/wordml" xmlns:w16sdtdh="http://schemas.microsoft.com/office/word/2020/wordml/sdtdatahash" xmlns:w16se="http://schemas.microsoft.com/office/word/2015/wordml/symex" xmlns:wpg="http://schemas.microsoft.com/office/word/2010/wordprocessingGroup" xmlns:wpi="http://schemas.microsoft.com/office/word/2010/wordprocessingInk" xmlns:wne="http://schemas.microsoft.com/office/word/2006/wordml" xmlns:wps="http://schemas.microsoft.com/office/word/2010/wordprocessingShape" mc:Ignorable="w14 w15 w16se w16cid w16 w16cex w16sdtdh wp14">
+<w:document xmlns:wpc="http://schemas.microsoft.com/office/word/2010/wordprocessingCanvas" xmlns:cx="http://schemas.microsoft.com/office/drawing/2014/chartex" xmlns:cx1="http://schemas.microsoft.com/office/drawing/2015/9/8/chartex" xmlns:cx2="http://schemas.microsoft.com/office/drawing/2015/10/21/chartex" xmlns:cx3="http://schemas.microsoft.com/office/drawing/2016/5/9/chartex" xmlns:cx4="http://schemas.microsoft.com/office/drawing/2016/5/10/chartex" xmlns:cx5="http://schemas.microsoft.com/office/drawing/2016/5/11/chartex" xmlns:cx6="http://schemas.microsoft.com/office/drawing/2016/5/12/chartex" xmlns:cx7="http://schemas.microsoft.com/office/drawing/2016/5/13/chartex" xmlns:cx8="http://schemas.microsoft.com/office/drawing/2016/5/14/chartex" xmlns:mc="http://schemas.openxmlformats.org/markup-compatibility/2006" xmlns:aink="http://schemas.microsoft.com/office/drawing/2016/ink" xmlns:am3d="http://schemas.microsoft.com/office/drawing/2017/model3d" xmlns:o="urn:schemas-microsoft-com:office:office" xmlns:oel="http://schemas.microsoft.com/office/2019/extlst" xmlns:r="http://schemas.openxmlformats.org/officeDocument/2006/relationships" xmlns:m="http://schemas.openxmlformats.org/officeDocument/2006/math" xmlns:v="urn:schemas-microsoft-com:vml" xmlns:wp14="http://schemas.microsoft.com/office/word/2010/wordprocessingDrawing" xmlns:wp="http://schemas.openxmlformats.org/drawingml/2006/wordprocessingDrawing" xmlns:w10="urn:schemas-microsoft-com:office:word" xmlns:w="http://schemas.openxmlformats.org/wordprocessingml/2006/main" xmlns:w14="http://schemas.microsoft.com/office/word/2010/wordml" xmlns:w15="http://schemas.microsoft.com/office/word/2012/wordml" xmlns:w16cex="http://schemas.microsoft.com/office/word/2018/wordml/cex" xmlns:w16cid="http://schemas.microsoft.com/office/word/2016/wordml/cid" xmlns:w16="http://schemas.microsoft.com/office/word/2018/wordml" xmlns:w16sdtdh="http://schemas.microsoft.com/office/word/2020/wordml/sdtdatahash" xmlns:w16se="http://schemas.microsoft.com/office/word/2015/wordml/symex" xmlns:wpg="http://schemas.microsoft.com/office/word/2010/wordprocessingGroup" xmlns:wpi="http://schemas.microsoft.com/office/word/2010/wordprocessingInk" xmlns:wne="http://schemas.microsoft.com/office/word/2006/wordml" xmlns:wps="http://schemas.microsoft.com/office/word/2010/wordprocessingShape" mc:Ignorable="w14 w15 w16se w16cid w16 w16cex w16sdtdh wp14">
   <w:body>
     <w:p>
       <w:pPr>
@@ -901,72 +901,7 @@
               <w:szCs w:val="20"/>
               <w:lang w:val="en-GB"/>
             </w:rPr>
-            <m:t>=</m:t>
-          </m:r>
-          <m:r>
-            <m:rPr>
-              <m:sty m:val="bi"/>
-            </m:rPr>
-            <w:rPr>
-              <w:rFonts w:ascii="Cambria Math" w:eastAsia="CMBX12" w:hAnsi="Cambria Math" w:cs="Arial"/>
-              <w:kern w:val="0"/>
-              <w:sz w:val="20"/>
-              <w:szCs w:val="20"/>
-              <w:lang w:val="en-GB"/>
-            </w:rPr>
-            <m:t>Transition State (</m:t>
-          </m:r>
-          <m:r>
-            <m:rPr>
-              <m:sty m:val="bi"/>
-            </m:rPr>
-            <w:rPr>
-              <w:rFonts w:ascii="Cambria Math" w:eastAsia="CMBX12" w:hAnsi="Cambria Math" w:cs="Arial"/>
-              <w:kern w:val="0"/>
-              <w:sz w:val="20"/>
-              <w:szCs w:val="20"/>
-              <w:lang w:val="en-GB"/>
-            </w:rPr>
-            <m:t>Target</m:t>
-          </m:r>
-          <m:r>
-            <m:rPr>
-              <m:sty m:val="bi"/>
-            </m:rPr>
-            <w:rPr>
-              <w:rFonts w:ascii="Cambria Math" w:eastAsia="CMBX12" w:hAnsi="Cambria Math" w:cs="Arial"/>
-              <w:kern w:val="0"/>
-              <w:sz w:val="20"/>
-              <w:szCs w:val="20"/>
-              <w:lang w:val="en-GB"/>
-            </w:rPr>
-            <m:t>)</m:t>
-          </m:r>
-          <m:r>
-            <m:rPr>
-              <m:sty m:val="bi"/>
-            </m:rPr>
-            <w:rPr>
-              <w:rFonts w:ascii="Cambria Math" w:eastAsia="CMBX12" w:hAnsi="Cambria Math" w:cs="Arial"/>
-              <w:kern w:val="0"/>
-              <w:sz w:val="20"/>
-              <w:szCs w:val="20"/>
-              <w:lang w:val="en-GB"/>
-            </w:rPr>
-            <m:t>=</m:t>
-          </m:r>
-          <m:r>
-            <m:rPr>
-              <m:sty m:val="bi"/>
-            </m:rPr>
-            <w:rPr>
-              <w:rFonts w:ascii="Cambria Math" w:eastAsia="CMBX12" w:hAnsi="Cambria Math" w:cs="Arial"/>
-              <w:kern w:val="0"/>
-              <w:sz w:val="20"/>
-              <w:szCs w:val="20"/>
-              <w:lang w:val="en-GB"/>
-            </w:rPr>
-            <m:t>1</m:t>
+            <m:t>=Transition State (Target)=1</m:t>
           </m:r>
         </m:oMath>
       </m:oMathPara>
@@ -1069,20 +1004,7 @@
               <w:szCs w:val="20"/>
               <w:lang w:val="en-GB"/>
             </w:rPr>
-            <m:t>=Target State=-</m:t>
-          </m:r>
-          <m:r>
-            <m:rPr>
-              <m:sty m:val="bi"/>
-            </m:rPr>
-            <w:rPr>
-              <w:rFonts w:ascii="Cambria Math" w:eastAsia="CMBX12" w:hAnsi="Cambria Math" w:cs="Arial"/>
-              <w:kern w:val="0"/>
-              <w:sz w:val="20"/>
-              <w:szCs w:val="20"/>
-              <w:lang w:val="en-GB"/>
-            </w:rPr>
-            <m:t>1</m:t>
+            <m:t>=Target State=-1</m:t>
           </m:r>
         </m:oMath>
       </m:oMathPara>
@@ -1374,20 +1296,7 @@
                   <w:szCs w:val="20"/>
                   <w:lang w:val="en-GB"/>
                 </w:rPr>
-                <m:t>3,</m:t>
-              </m:r>
-              <m:r>
-                <m:rPr>
-                  <m:sty m:val="bi"/>
-                </m:rPr>
-                <w:rPr>
-                  <w:rFonts w:ascii="Cambria Math" w:eastAsia="CMBX12" w:hAnsi="Cambria Math" w:cs="Arial"/>
-                  <w:kern w:val="0"/>
-                  <w:sz w:val="20"/>
-                  <w:szCs w:val="20"/>
-                  <w:lang w:val="en-GB"/>
-                </w:rPr>
-                <m:t>1</m:t>
+                <m:t>3,1</m:t>
               </m:r>
             </m:e>
           </m:d>
@@ -1431,20 +1340,7 @@
                   <w:szCs w:val="20"/>
                   <w:lang w:val="en-GB"/>
                 </w:rPr>
-                <m:t>4,</m:t>
-              </m:r>
-              <m:r>
-                <m:rPr>
-                  <m:sty m:val="bi"/>
-                </m:rPr>
-                <w:rPr>
-                  <w:rFonts w:ascii="Cambria Math" w:eastAsia="CMBX12" w:hAnsi="Cambria Math" w:cs="Arial"/>
-                  <w:kern w:val="0"/>
-                  <w:sz w:val="20"/>
-                  <w:szCs w:val="20"/>
-                  <w:lang w:val="en-GB"/>
-                </w:rPr>
-                <m:t>1</m:t>
+                <m:t>4,1</m:t>
               </m:r>
             </m:e>
           </m:d>
@@ -1547,20 +1443,7 @@
                   <w:szCs w:val="20"/>
                   <w:lang w:val="en-GB"/>
                 </w:rPr>
-                <m:t>4,</m:t>
-              </m:r>
-              <m:r>
-                <m:rPr>
-                  <m:sty m:val="bi"/>
-                </m:rPr>
-                <w:rPr>
-                  <w:rFonts w:ascii="Cambria Math" w:eastAsia="CMBX12" w:hAnsi="Cambria Math" w:cs="Arial"/>
-                  <w:kern w:val="0"/>
-                  <w:sz w:val="20"/>
-                  <w:szCs w:val="20"/>
-                  <w:lang w:val="en-GB"/>
-                </w:rPr>
-                <m:t>2</m:t>
+                <m:t>4,2</m:t>
               </m:r>
             </m:e>
           </m:d>
@@ -1663,20 +1546,7 @@
                   <w:szCs w:val="20"/>
                   <w:lang w:val="en-GB"/>
                 </w:rPr>
-                <m:t>4,</m:t>
-              </m:r>
-              <m:r>
-                <m:rPr>
-                  <m:sty m:val="bi"/>
-                </m:rPr>
-                <w:rPr>
-                  <w:rFonts w:ascii="Cambria Math" w:eastAsia="CMBX12" w:hAnsi="Cambria Math" w:cs="Arial"/>
-                  <w:kern w:val="0"/>
-                  <w:sz w:val="20"/>
-                  <w:szCs w:val="20"/>
-                  <w:lang w:val="en-GB"/>
-                </w:rPr>
-                <m:t>3</m:t>
+                <m:t>4,3</m:t>
               </m:r>
             </m:e>
           </m:d>
@@ -1750,20 +1620,7 @@
               <w:szCs w:val="20"/>
               <w:lang w:val="en-GB"/>
             </w:rPr>
-            <m:t>∙1</m:t>
-          </m:r>
-          <m:r>
-            <m:rPr>
-              <m:sty m:val="bi"/>
-            </m:rPr>
-            <w:rPr>
-              <w:rFonts w:ascii="Cambria Math" w:eastAsia="CMBX12" w:hAnsi="Cambria Math" w:cs="Arial"/>
-              <w:kern w:val="0"/>
-              <w:sz w:val="20"/>
-              <w:szCs w:val="20"/>
-              <w:lang w:val="en-GB"/>
-            </w:rPr>
-            <m:t>=0.729</m:t>
+            <m:t>∙1=0.729</m:t>
           </m:r>
         </m:oMath>
       </m:oMathPara>
@@ -1790,18 +1647,7 @@
           <w:szCs w:val="20"/>
           <w:lang w:val="en-GB"/>
         </w:rPr>
-        <w:t>And for</w:t>
-      </w:r>
-      <w:r>
-        <w:rPr>
-          <w:rFonts w:ascii="Arial" w:eastAsia="CMBX12" w:hAnsi="Arial" w:cs="Arial"/>
-          <w:color w:val="0070C0"/>
-          <w:kern w:val="0"/>
-          <w:sz w:val="20"/>
-          <w:szCs w:val="20"/>
-          <w:lang w:val="en-GB"/>
-        </w:rPr>
-        <w:t xml:space="preserve"> </w:t>
+        <w:t xml:space="preserve">And for </w:t>
       </w:r>
       <w:r>
         <w:rPr>
@@ -1929,33 +1775,7 @@
                   <w:szCs w:val="20"/>
                   <w:lang w:val="en-GB"/>
                 </w:rPr>
-                <m:t>1</m:t>
-              </m:r>
-              <m:r>
-                <m:rPr>
-                  <m:sty m:val="bi"/>
-                </m:rPr>
-                <w:rPr>
-                  <w:rFonts w:ascii="Cambria Math" w:eastAsia="CMBX12" w:hAnsi="Cambria Math" w:cs="Arial"/>
-                  <w:kern w:val="0"/>
-                  <w:sz w:val="20"/>
-                  <w:szCs w:val="20"/>
-                  <w:lang w:val="en-GB"/>
-                </w:rPr>
-                <m:t>,</m:t>
-              </m:r>
-              <m:r>
-                <m:rPr>
-                  <m:sty m:val="bi"/>
-                </m:rPr>
-                <w:rPr>
-                  <w:rFonts w:ascii="Cambria Math" w:eastAsia="CMBX12" w:hAnsi="Cambria Math" w:cs="Arial"/>
-                  <w:kern w:val="0"/>
-                  <w:sz w:val="20"/>
-                  <w:szCs w:val="20"/>
-                  <w:lang w:val="en-GB"/>
-                </w:rPr>
-                <m:t>1</m:t>
+                <m:t>1,1</m:t>
               </m:r>
             </m:e>
           </m:d>
@@ -1999,33 +1819,7 @@
                   <w:szCs w:val="20"/>
                   <w:lang w:val="en-GB"/>
                 </w:rPr>
-                <m:t>2</m:t>
-              </m:r>
-              <m:r>
-                <m:rPr>
-                  <m:sty m:val="bi"/>
-                </m:rPr>
-                <w:rPr>
-                  <w:rFonts w:ascii="Cambria Math" w:eastAsia="CMBX12" w:hAnsi="Cambria Math" w:cs="Arial"/>
-                  <w:kern w:val="0"/>
-                  <w:sz w:val="20"/>
-                  <w:szCs w:val="20"/>
-                  <w:lang w:val="en-GB"/>
-                </w:rPr>
-                <m:t>,</m:t>
-              </m:r>
-              <m:r>
-                <m:rPr>
-                  <m:sty m:val="bi"/>
-                </m:rPr>
-                <w:rPr>
-                  <w:rFonts w:ascii="Cambria Math" w:eastAsia="CMBX12" w:hAnsi="Cambria Math" w:cs="Arial"/>
-                  <w:kern w:val="0"/>
-                  <w:sz w:val="20"/>
-                  <w:szCs w:val="20"/>
-                  <w:lang w:val="en-GB"/>
-                </w:rPr>
-                <m:t>1</m:t>
+                <m:t>2,1</m:t>
               </m:r>
             </m:e>
           </m:d>
@@ -2128,33 +1922,7 @@
                   <w:szCs w:val="20"/>
                   <w:lang w:val="en-GB"/>
                 </w:rPr>
-                <m:t>3</m:t>
-              </m:r>
-              <m:r>
-                <m:rPr>
-                  <m:sty m:val="bi"/>
-                </m:rPr>
-                <w:rPr>
-                  <w:rFonts w:ascii="Cambria Math" w:eastAsia="CMBX12" w:hAnsi="Cambria Math" w:cs="Arial"/>
-                  <w:kern w:val="0"/>
-                  <w:sz w:val="20"/>
-                  <w:szCs w:val="20"/>
-                  <w:lang w:val="en-GB"/>
-                </w:rPr>
-                <m:t>,</m:t>
-              </m:r>
-              <m:r>
-                <m:rPr>
-                  <m:sty m:val="bi"/>
-                </m:rPr>
-                <w:rPr>
-                  <w:rFonts w:ascii="Cambria Math" w:eastAsia="CMBX12" w:hAnsi="Cambria Math" w:cs="Arial"/>
-                  <w:kern w:val="0"/>
-                  <w:sz w:val="20"/>
-                  <w:szCs w:val="20"/>
-                  <w:lang w:val="en-GB"/>
-                </w:rPr>
-                <m:t>1</m:t>
+                <m:t>3,1</m:t>
               </m:r>
             </m:e>
           </m:d>
@@ -2228,33 +1996,7 @@
               <w:szCs w:val="20"/>
               <w:lang w:val="en-GB"/>
             </w:rPr>
-            <m:t>∙</m:t>
-          </m:r>
-          <m:r>
-            <m:rPr>
-              <m:sty m:val="bi"/>
-            </m:rPr>
-            <w:rPr>
-              <w:rFonts w:ascii="Cambria Math" w:eastAsia="CMBX12" w:hAnsi="Cambria Math" w:cs="Arial"/>
-              <w:kern w:val="0"/>
-              <w:sz w:val="20"/>
-              <w:szCs w:val="20"/>
-              <w:lang w:val="en-GB"/>
-            </w:rPr>
-            <m:t>0.729</m:t>
-          </m:r>
-          <m:r>
-            <m:rPr>
-              <m:sty m:val="bi"/>
-            </m:rPr>
-            <w:rPr>
-              <w:rFonts w:ascii="Cambria Math" w:eastAsia="CMBX12" w:hAnsi="Cambria Math" w:cs="Arial"/>
-              <w:kern w:val="0"/>
-              <w:sz w:val="20"/>
-              <w:szCs w:val="20"/>
-              <w:lang w:val="en-GB"/>
-            </w:rPr>
-            <m:t>=0.59049</m:t>
+            <m:t>∙0.729=0.59049</m:t>
           </m:r>
         </m:oMath>
       </m:oMathPara>
@@ -10349,7 +10091,7 @@
           <w:kern w:val="0"/>
           <w:sz w:val="18"/>
           <w:szCs w:val="18"/>
-          <w:lang w:val="en-US" w:eastAsia="el-GR"/>
+          <w:lang w:eastAsia="el-GR"/>
           <w14:ligatures w14:val="none"/>
         </w:rPr>
       </w:pPr>
@@ -10372,7 +10114,7 @@
           <w:kern w:val="0"/>
           <w:sz w:val="18"/>
           <w:szCs w:val="18"/>
-          <w:lang w:val="en-US" w:eastAsia="el-GR"/>
+          <w:lang w:eastAsia="el-GR"/>
           <w14:ligatures w14:val="none"/>
         </w:rPr>
         <w:t>if</w:t>
@@ -10384,7 +10126,7 @@
           <w:kern w:val="0"/>
           <w:sz w:val="18"/>
           <w:szCs w:val="18"/>
-          <w:lang w:val="en-US" w:eastAsia="el-GR"/>
+          <w:lang w:eastAsia="el-GR"/>
           <w14:ligatures w14:val="none"/>
         </w:rPr>
         <w:t xml:space="preserve"> </w:t>
@@ -10396,7 +10138,7 @@
           <w:kern w:val="0"/>
           <w:sz w:val="18"/>
           <w:szCs w:val="18"/>
-          <w:lang w:val="en-US" w:eastAsia="el-GR"/>
+          <w:lang w:eastAsia="el-GR"/>
           <w14:ligatures w14:val="none"/>
         </w:rPr>
         <w:t>pi</w:t>
@@ -10408,7 +10150,7 @@
           <w:kern w:val="0"/>
           <w:sz w:val="18"/>
           <w:szCs w:val="18"/>
-          <w:lang w:val="en-US" w:eastAsia="el-GR"/>
+          <w:lang w:eastAsia="el-GR"/>
           <w14:ligatures w14:val="none"/>
         </w:rPr>
         <w:t>[</w:t>
@@ -10420,7 +10162,7 @@
           <w:kern w:val="0"/>
           <w:sz w:val="18"/>
           <w:szCs w:val="18"/>
-          <w:lang w:val="en-US" w:eastAsia="el-GR"/>
+          <w:lang w:eastAsia="el-GR"/>
           <w14:ligatures w14:val="none"/>
         </w:rPr>
         <w:t>r</w:t>
@@ -10432,7 +10174,7 @@
           <w:kern w:val="0"/>
           <w:sz w:val="18"/>
           <w:szCs w:val="18"/>
-          <w:lang w:val="en-US" w:eastAsia="el-GR"/>
+          <w:lang w:eastAsia="el-GR"/>
           <w14:ligatures w14:val="none"/>
         </w:rPr>
         <w:t>,</w:t>
@@ -10444,7 +10186,7 @@
           <w:kern w:val="0"/>
           <w:sz w:val="18"/>
           <w:szCs w:val="18"/>
-          <w:lang w:val="en-US" w:eastAsia="el-GR"/>
+          <w:lang w:eastAsia="el-GR"/>
           <w14:ligatures w14:val="none"/>
         </w:rPr>
         <w:t>c</w:t>
@@ -10456,7 +10198,7 @@
           <w:kern w:val="0"/>
           <w:sz w:val="18"/>
           <w:szCs w:val="18"/>
-          <w:lang w:val="en-US" w:eastAsia="el-GR"/>
+          <w:lang w:eastAsia="el-GR"/>
           <w14:ligatures w14:val="none"/>
         </w:rPr>
         <w:t>][</w:t>
@@ -10468,7 +10210,7 @@
           <w:kern w:val="0"/>
           <w:sz w:val="18"/>
           <w:szCs w:val="18"/>
-          <w:lang w:val="en-US" w:eastAsia="el-GR"/>
+          <w:lang w:eastAsia="el-GR"/>
           <w14:ligatures w14:val="none"/>
         </w:rPr>
         <w:t>1</w:t>
@@ -10480,7 +10222,7 @@
           <w:kern w:val="0"/>
           <w:sz w:val="18"/>
           <w:szCs w:val="18"/>
-          <w:lang w:val="en-US" w:eastAsia="el-GR"/>
+          <w:lang w:eastAsia="el-GR"/>
           <w14:ligatures w14:val="none"/>
         </w:rPr>
         <w:t>,</w:t>
@@ -10492,7 +10234,7 @@
           <w:kern w:val="0"/>
           <w:sz w:val="18"/>
           <w:szCs w:val="18"/>
-          <w:lang w:val="en-US" w:eastAsia="el-GR"/>
+          <w:lang w:eastAsia="el-GR"/>
           <w14:ligatures w14:val="none"/>
         </w:rPr>
         <w:t>1</w:t>
@@ -10504,7 +10246,7 @@
           <w:kern w:val="0"/>
           <w:sz w:val="18"/>
           <w:szCs w:val="18"/>
-          <w:lang w:val="en-US" w:eastAsia="el-GR"/>
+          <w:lang w:eastAsia="el-GR"/>
           <w14:ligatures w14:val="none"/>
         </w:rPr>
         <w:t xml:space="preserve">] </w:t>
@@ -10516,7 +10258,7 @@
           <w:kern w:val="0"/>
           <w:sz w:val="18"/>
           <w:szCs w:val="18"/>
-          <w:lang w:val="en-US" w:eastAsia="el-GR"/>
+          <w:lang w:eastAsia="el-GR"/>
           <w14:ligatures w14:val="none"/>
         </w:rPr>
         <w:t>==</w:t>
@@ -10528,7 +10270,7 @@
           <w:kern w:val="0"/>
           <w:sz w:val="18"/>
           <w:szCs w:val="18"/>
-          <w:lang w:val="en-US" w:eastAsia="el-GR"/>
+          <w:lang w:eastAsia="el-GR"/>
           <w14:ligatures w14:val="none"/>
         </w:rPr>
         <w:t xml:space="preserve"> </w:t>
@@ -10540,7 +10282,7 @@
           <w:kern w:val="0"/>
           <w:sz w:val="18"/>
           <w:szCs w:val="18"/>
-          <w:lang w:val="en-US" w:eastAsia="el-GR"/>
+          <w:lang w:eastAsia="el-GR"/>
           <w14:ligatures w14:val="none"/>
         </w:rPr>
         <w:t>1</w:t>
@@ -10552,7 +10294,7 @@
           <w:kern w:val="0"/>
           <w:sz w:val="18"/>
           <w:szCs w:val="18"/>
-          <w:lang w:val="en-US" w:eastAsia="el-GR"/>
+          <w:lang w:eastAsia="el-GR"/>
           <w14:ligatures w14:val="none"/>
         </w:rPr>
         <w:t>:</w:t>
@@ -10568,18 +10310,18 @@
           <w:kern w:val="0"/>
           <w:sz w:val="18"/>
           <w:szCs w:val="18"/>
-          <w:lang w:val="en-US" w:eastAsia="el-GR"/>
-          <w14:ligatures w14:val="none"/>
-        </w:rPr>
-      </w:pPr>
-      <w:r>
-        <w:rPr>
-          <w:rFonts w:ascii="Consolas" w:eastAsia="Times New Roman" w:hAnsi="Consolas" w:cs="Times New Roman"/>
-          <w:color w:val="CCCCCC"/>
-          <w:kern w:val="0"/>
-          <w:sz w:val="18"/>
-          <w:szCs w:val="18"/>
-          <w:lang w:val="en-US" w:eastAsia="el-GR"/>
+          <w:lang w:eastAsia="el-GR"/>
+          <w14:ligatures w14:val="none"/>
+        </w:rPr>
+      </w:pPr>
+      <w:r>
+        <w:rPr>
+          <w:rFonts w:ascii="Consolas" w:eastAsia="Times New Roman" w:hAnsi="Consolas" w:cs="Times New Roman"/>
+          <w:color w:val="CCCCCC"/>
+          <w:kern w:val="0"/>
+          <w:sz w:val="18"/>
+          <w:szCs w:val="18"/>
+          <w:lang w:eastAsia="el-GR"/>
           <w14:ligatures w14:val="none"/>
         </w:rPr>
         <w:t xml:space="preserve">                </w:t>
@@ -10591,7 +10333,7 @@
           <w:kern w:val="0"/>
           <w:sz w:val="18"/>
           <w:szCs w:val="18"/>
-          <w:lang w:val="en-US" w:eastAsia="el-GR"/>
+          <w:lang w:eastAsia="el-GR"/>
           <w14:ligatures w14:val="none"/>
         </w:rPr>
         <w:t>gamma</w:t>
@@ -10603,7 +10345,7 @@
           <w:kern w:val="0"/>
           <w:sz w:val="18"/>
           <w:szCs w:val="18"/>
-          <w:lang w:val="en-US" w:eastAsia="el-GR"/>
+          <w:lang w:eastAsia="el-GR"/>
           <w14:ligatures w14:val="none"/>
         </w:rPr>
         <w:t xml:space="preserve"> </w:t>
@@ -10615,7 +10357,7 @@
           <w:kern w:val="0"/>
           <w:sz w:val="18"/>
           <w:szCs w:val="18"/>
-          <w:lang w:val="en-US" w:eastAsia="el-GR"/>
+          <w:lang w:eastAsia="el-GR"/>
           <w14:ligatures w14:val="none"/>
         </w:rPr>
         <w:t>=</w:t>
@@ -10627,7 +10369,7 @@
           <w:kern w:val="0"/>
           <w:sz w:val="18"/>
           <w:szCs w:val="18"/>
-          <w:lang w:val="en-US" w:eastAsia="el-GR"/>
+          <w:lang w:eastAsia="el-GR"/>
           <w14:ligatures w14:val="none"/>
         </w:rPr>
         <w:t xml:space="preserve"> </w:t>
@@ -10639,7 +10381,7 @@
           <w:kern w:val="0"/>
           <w:sz w:val="18"/>
           <w:szCs w:val="18"/>
-          <w:lang w:val="en-US" w:eastAsia="el-GR"/>
+          <w:lang w:eastAsia="el-GR"/>
           <w14:ligatures w14:val="none"/>
         </w:rPr>
         <w:t>1</w:t>
@@ -10655,18 +10397,18 @@
           <w:kern w:val="0"/>
           <w:sz w:val="18"/>
           <w:szCs w:val="18"/>
-          <w:lang w:val="en-US" w:eastAsia="el-GR"/>
-          <w14:ligatures w14:val="none"/>
-        </w:rPr>
-      </w:pPr>
-      <w:r>
-        <w:rPr>
-          <w:rFonts w:ascii="Consolas" w:eastAsia="Times New Roman" w:hAnsi="Consolas" w:cs="Times New Roman"/>
-          <w:color w:val="CCCCCC"/>
-          <w:kern w:val="0"/>
-          <w:sz w:val="18"/>
-          <w:szCs w:val="18"/>
-          <w:lang w:val="en-US" w:eastAsia="el-GR"/>
+          <w:lang w:eastAsia="el-GR"/>
+          <w14:ligatures w14:val="none"/>
+        </w:rPr>
+      </w:pPr>
+      <w:r>
+        <w:rPr>
+          <w:rFonts w:ascii="Consolas" w:eastAsia="Times New Roman" w:hAnsi="Consolas" w:cs="Times New Roman"/>
+          <w:color w:val="CCCCCC"/>
+          <w:kern w:val="0"/>
+          <w:sz w:val="18"/>
+          <w:szCs w:val="18"/>
+          <w:lang w:eastAsia="el-GR"/>
           <w14:ligatures w14:val="none"/>
         </w:rPr>
         <w:t xml:space="preserve">            </w:t>
@@ -10678,7 +10420,7 @@
           <w:kern w:val="0"/>
           <w:sz w:val="18"/>
           <w:szCs w:val="18"/>
-          <w:lang w:val="en-US" w:eastAsia="el-GR"/>
+          <w:lang w:eastAsia="el-GR"/>
           <w14:ligatures w14:val="none"/>
         </w:rPr>
         <w:t>else</w:t>
@@ -10690,7 +10432,7 @@
           <w:kern w:val="0"/>
           <w:sz w:val="18"/>
           <w:szCs w:val="18"/>
-          <w:lang w:val="en-US" w:eastAsia="el-GR"/>
+          <w:lang w:eastAsia="el-GR"/>
           <w14:ligatures w14:val="none"/>
         </w:rPr>
         <w:t>:</w:t>
@@ -10706,18 +10448,18 @@
           <w:kern w:val="0"/>
           <w:sz w:val="18"/>
           <w:szCs w:val="18"/>
-          <w:lang w:val="en-US" w:eastAsia="el-GR"/>
-          <w14:ligatures w14:val="none"/>
-        </w:rPr>
-      </w:pPr>
-      <w:r>
-        <w:rPr>
-          <w:rFonts w:ascii="Consolas" w:eastAsia="Times New Roman" w:hAnsi="Consolas" w:cs="Times New Roman"/>
-          <w:color w:val="CCCCCC"/>
-          <w:kern w:val="0"/>
-          <w:sz w:val="18"/>
-          <w:szCs w:val="18"/>
-          <w:lang w:val="en-US" w:eastAsia="el-GR"/>
+          <w:lang w:eastAsia="el-GR"/>
+          <w14:ligatures w14:val="none"/>
+        </w:rPr>
+      </w:pPr>
+      <w:r>
+        <w:rPr>
+          <w:rFonts w:ascii="Consolas" w:eastAsia="Times New Roman" w:hAnsi="Consolas" w:cs="Times New Roman"/>
+          <w:color w:val="CCCCCC"/>
+          <w:kern w:val="0"/>
+          <w:sz w:val="18"/>
+          <w:szCs w:val="18"/>
+          <w:lang w:eastAsia="el-GR"/>
           <w14:ligatures w14:val="none"/>
         </w:rPr>
         <w:t xml:space="preserve">                </w:t>
@@ -10729,7 +10471,7 @@
           <w:kern w:val="0"/>
           <w:sz w:val="18"/>
           <w:szCs w:val="18"/>
-          <w:lang w:val="en-US" w:eastAsia="el-GR"/>
+          <w:lang w:eastAsia="el-GR"/>
           <w14:ligatures w14:val="none"/>
         </w:rPr>
         <w:t>gamma</w:t>
@@ -10741,7 +10483,7 @@
           <w:kern w:val="0"/>
           <w:sz w:val="18"/>
           <w:szCs w:val="18"/>
-          <w:lang w:val="en-US" w:eastAsia="el-GR"/>
+          <w:lang w:eastAsia="el-GR"/>
           <w14:ligatures w14:val="none"/>
         </w:rPr>
         <w:t xml:space="preserve"> </w:t>
@@ -10753,7 +10495,7 @@
           <w:kern w:val="0"/>
           <w:sz w:val="18"/>
           <w:szCs w:val="18"/>
-          <w:lang w:val="en-US" w:eastAsia="el-GR"/>
+          <w:lang w:eastAsia="el-GR"/>
           <w14:ligatures w14:val="none"/>
         </w:rPr>
         <w:t>=</w:t>
@@ -10765,7 +10507,7 @@
           <w:kern w:val="0"/>
           <w:sz w:val="18"/>
           <w:szCs w:val="18"/>
-          <w:lang w:val="en-US" w:eastAsia="el-GR"/>
+          <w:lang w:eastAsia="el-GR"/>
           <w14:ligatures w14:val="none"/>
         </w:rPr>
         <w:t xml:space="preserve"> </w:t>
@@ -10777,7 +10519,7 @@
           <w:kern w:val="0"/>
           <w:sz w:val="18"/>
           <w:szCs w:val="18"/>
-          <w:lang w:val="en-US" w:eastAsia="el-GR"/>
+          <w:lang w:eastAsia="el-GR"/>
           <w14:ligatures w14:val="none"/>
         </w:rPr>
         <w:t>g</w:t>
@@ -10793,7 +10535,7 @@
           <w:kern w:val="0"/>
           <w:sz w:val="18"/>
           <w:szCs w:val="18"/>
-          <w:lang w:val="en-US" w:eastAsia="el-GR"/>
+          <w:lang w:eastAsia="el-GR"/>
           <w14:ligatures w14:val="none"/>
         </w:rPr>
       </w:pPr>
@@ -10808,18 +10550,18 @@
           <w:kern w:val="0"/>
           <w:sz w:val="18"/>
           <w:szCs w:val="18"/>
-          <w:lang w:val="en-US" w:eastAsia="el-GR"/>
-          <w14:ligatures w14:val="none"/>
-        </w:rPr>
-      </w:pPr>
-      <w:r>
-        <w:rPr>
-          <w:rFonts w:ascii="Consolas" w:eastAsia="Times New Roman" w:hAnsi="Consolas" w:cs="Times New Roman"/>
-          <w:color w:val="CCCCCC"/>
-          <w:kern w:val="0"/>
-          <w:sz w:val="18"/>
-          <w:szCs w:val="18"/>
-          <w:lang w:val="en-US" w:eastAsia="el-GR"/>
+          <w:lang w:eastAsia="el-GR"/>
+          <w14:ligatures w14:val="none"/>
+        </w:rPr>
+      </w:pPr>
+      <w:r>
+        <w:rPr>
+          <w:rFonts w:ascii="Consolas" w:eastAsia="Times New Roman" w:hAnsi="Consolas" w:cs="Times New Roman"/>
+          <w:color w:val="CCCCCC"/>
+          <w:kern w:val="0"/>
+          <w:sz w:val="18"/>
+          <w:szCs w:val="18"/>
+          <w:lang w:eastAsia="el-GR"/>
           <w14:ligatures w14:val="none"/>
         </w:rPr>
         <w:t xml:space="preserve">            </w:t>
@@ -10831,7 +10573,7 @@
           <w:kern w:val="0"/>
           <w:sz w:val="18"/>
           <w:szCs w:val="18"/>
-          <w:lang w:val="en-US" w:eastAsia="el-GR"/>
+          <w:lang w:eastAsia="el-GR"/>
           <w14:ligatures w14:val="none"/>
         </w:rPr>
         <w:t>v</w:t>
@@ -10843,7 +10585,7 @@
           <w:kern w:val="0"/>
           <w:sz w:val="18"/>
           <w:szCs w:val="18"/>
-          <w:lang w:val="en-US" w:eastAsia="el-GR"/>
+          <w:lang w:eastAsia="el-GR"/>
           <w14:ligatures w14:val="none"/>
         </w:rPr>
         <w:t xml:space="preserve"> </w:t>
@@ -10855,7 +10597,7 @@
           <w:kern w:val="0"/>
           <w:sz w:val="18"/>
           <w:szCs w:val="18"/>
-          <w:lang w:val="en-US" w:eastAsia="el-GR"/>
+          <w:lang w:eastAsia="el-GR"/>
           <w14:ligatures w14:val="none"/>
         </w:rPr>
         <w:t>=</w:t>
@@ -10867,7 +10609,7 @@
           <w:kern w:val="0"/>
           <w:sz w:val="18"/>
           <w:szCs w:val="18"/>
-          <w:lang w:val="en-US" w:eastAsia="el-GR"/>
+          <w:lang w:eastAsia="el-GR"/>
           <w14:ligatures w14:val="none"/>
         </w:rPr>
         <w:t xml:space="preserve">  </w:t>
@@ -10879,7 +10621,7 @@
           <w:kern w:val="0"/>
           <w:sz w:val="18"/>
           <w:szCs w:val="18"/>
-          <w:lang w:val="en-US" w:eastAsia="el-GR"/>
+          <w:lang w:eastAsia="el-GR"/>
           <w14:ligatures w14:val="none"/>
         </w:rPr>
         <w:t>gamma</w:t>
@@ -10891,7 +10633,7 @@
           <w:kern w:val="0"/>
           <w:sz w:val="18"/>
           <w:szCs w:val="18"/>
-          <w:lang w:val="en-US" w:eastAsia="el-GR"/>
+          <w:lang w:eastAsia="el-GR"/>
           <w14:ligatures w14:val="none"/>
         </w:rPr>
         <w:t xml:space="preserve"> </w:t>
@@ -10903,7 +10645,7 @@
           <w:kern w:val="0"/>
           <w:sz w:val="18"/>
           <w:szCs w:val="18"/>
-          <w:lang w:val="en-US" w:eastAsia="el-GR"/>
+          <w:lang w:eastAsia="el-GR"/>
           <w14:ligatures w14:val="none"/>
         </w:rPr>
         <w:t>*</w:t>
@@ -10915,7 +10657,7 @@
           <w:kern w:val="0"/>
           <w:sz w:val="18"/>
           <w:szCs w:val="18"/>
-          <w:lang w:val="en-US" w:eastAsia="el-GR"/>
+          <w:lang w:eastAsia="el-GR"/>
           <w14:ligatures w14:val="none"/>
         </w:rPr>
         <w:t xml:space="preserve"> </w:t>
@@ -10927,7 +10669,7 @@
           <w:kern w:val="0"/>
           <w:sz w:val="18"/>
           <w:szCs w:val="18"/>
-          <w:lang w:val="en-US" w:eastAsia="el-GR"/>
+          <w:lang w:eastAsia="el-GR"/>
           <w14:ligatures w14:val="none"/>
         </w:rPr>
         <w:t>np</w:t>
@@ -10939,7 +10681,7 @@
           <w:kern w:val="0"/>
           <w:sz w:val="18"/>
           <w:szCs w:val="18"/>
-          <w:lang w:val="en-US" w:eastAsia="el-GR"/>
+          <w:lang w:eastAsia="el-GR"/>
           <w14:ligatures w14:val="none"/>
         </w:rPr>
         <w:t>.sum(</w:t>
@@ -10951,7 +10693,7 @@
           <w:kern w:val="0"/>
           <w:sz w:val="18"/>
           <w:szCs w:val="18"/>
-          <w:lang w:val="en-US" w:eastAsia="el-GR"/>
+          <w:lang w:eastAsia="el-GR"/>
           <w14:ligatures w14:val="none"/>
         </w:rPr>
         <w:t>values0_k</w:t>
@@ -10963,7 +10705,7 @@
           <w:kern w:val="0"/>
           <w:sz w:val="18"/>
           <w:szCs w:val="18"/>
-          <w:lang w:val="en-US" w:eastAsia="el-GR"/>
+          <w:lang w:eastAsia="el-GR"/>
           <w14:ligatures w14:val="none"/>
         </w:rPr>
         <w:t>*</w:t>
@@ -10975,7 +10717,7 @@
           <w:kern w:val="0"/>
           <w:sz w:val="18"/>
           <w:szCs w:val="18"/>
-          <w:lang w:val="en-US" w:eastAsia="el-GR"/>
+          <w:lang w:eastAsia="el-GR"/>
           <w14:ligatures w14:val="none"/>
         </w:rPr>
         <w:t>pi</w:t>
@@ -10987,7 +10729,7 @@
           <w:kern w:val="0"/>
           <w:sz w:val="18"/>
           <w:szCs w:val="18"/>
-          <w:lang w:val="en-US" w:eastAsia="el-GR"/>
+          <w:lang w:eastAsia="el-GR"/>
           <w14:ligatures w14:val="none"/>
         </w:rPr>
         <w:t>[</w:t>
@@ -10999,7 +10741,7 @@
           <w:kern w:val="0"/>
           <w:sz w:val="18"/>
           <w:szCs w:val="18"/>
-          <w:lang w:val="en-US" w:eastAsia="el-GR"/>
+          <w:lang w:eastAsia="el-GR"/>
           <w14:ligatures w14:val="none"/>
         </w:rPr>
         <w:t>r</w:t>
@@ -11011,7 +10753,7 @@
           <w:kern w:val="0"/>
           <w:sz w:val="18"/>
           <w:szCs w:val="18"/>
-          <w:lang w:val="en-US" w:eastAsia="el-GR"/>
+          <w:lang w:eastAsia="el-GR"/>
           <w14:ligatures w14:val="none"/>
         </w:rPr>
         <w:t>,</w:t>
@@ -11023,7 +10765,7 @@
           <w:kern w:val="0"/>
           <w:sz w:val="18"/>
           <w:szCs w:val="18"/>
-          <w:lang w:val="en-US" w:eastAsia="el-GR"/>
+          <w:lang w:eastAsia="el-GR"/>
           <w14:ligatures w14:val="none"/>
         </w:rPr>
         <w:t>c</w:t>
@@ -11035,7 +10777,7 @@
           <w:kern w:val="0"/>
           <w:sz w:val="18"/>
           <w:szCs w:val="18"/>
-          <w:lang w:val="en-US" w:eastAsia="el-GR"/>
+          <w:lang w:eastAsia="el-GR"/>
           <w14:ligatures w14:val="none"/>
         </w:rPr>
         <w:t>])</w:t>
@@ -11062,7 +10804,7 @@
           <w:kern w:val="0"/>
           <w:sz w:val="18"/>
           <w:szCs w:val="18"/>
-          <w:lang w:val="en-US" w:eastAsia="el-GR"/>
+          <w:lang w:eastAsia="el-GR"/>
           <w14:ligatures w14:val="none"/>
         </w:rPr>
         <w:t xml:space="preserve">            </w:t>
@@ -11846,9 +11588,11 @@
           <w:szCs w:val="20"/>
           <w:lang w:val="en-US"/>
         </w:rPr>
-        <w:t>And so</w:t>
-      </w:r>
-      <w:r>
+        <w:t>And so:</w:t>
+      </w:r>
+    </w:p>
+    <w:p>
+      <w:pPr>
         <w:rPr>
           <w:rFonts w:ascii="Arial" w:eastAsia="CMBX12" w:hAnsi="Arial" w:cs="Arial"/>
           <w:kern w:val="0"/>
@@ -11856,11 +11600,8 @@
           <w:szCs w:val="20"/>
           <w:lang w:val="en-US"/>
         </w:rPr>
-        <w:t>:</w:t>
-      </w:r>
-    </w:p>
-    <w:p>
-      <w:pPr>
+      </w:pPr>
+      <w:r>
         <w:rPr>
           <w:rFonts w:ascii="Arial" w:eastAsia="CMBX12" w:hAnsi="Arial" w:cs="Arial"/>
           <w:kern w:val="0"/>
@@ -11868,8 +11609,11 @@
           <w:szCs w:val="20"/>
           <w:lang w:val="en-US"/>
         </w:rPr>
-      </w:pPr>
-      <w:r>
+        <w:t>V(4,3) = 1</w:t>
+      </w:r>
+    </w:p>
+    <w:p>
+      <w:pPr>
         <w:rPr>
           <w:rFonts w:ascii="Arial" w:eastAsia="CMBX12" w:hAnsi="Arial" w:cs="Arial"/>
           <w:kern w:val="0"/>
@@ -11877,11 +11621,8 @@
           <w:szCs w:val="20"/>
           <w:lang w:val="en-US"/>
         </w:rPr>
-        <w:t>V(4,3) = 1</w:t>
-      </w:r>
-    </w:p>
-    <w:p>
-      <w:pPr>
+      </w:pPr>
+      <w:r>
         <w:rPr>
           <w:rFonts w:ascii="Arial" w:eastAsia="CMBX12" w:hAnsi="Arial" w:cs="Arial"/>
           <w:kern w:val="0"/>
@@ -11889,34 +11630,36 @@
           <w:szCs w:val="20"/>
           <w:lang w:val="en-US"/>
         </w:rPr>
-      </w:pPr>
-      <w:r>
+        <w:t>V(3,3) = 0.5179</w:t>
+      </w:r>
+    </w:p>
+    <w:p>
+      <w:pPr>
+        <w:rPr>
+          <w:rFonts w:ascii="Consolas" w:eastAsia="Times New Roman" w:hAnsi="Consolas" w:cs="Times New Roman"/>
+          <w:b/>
+          <w:bCs/>
+          <w:kern w:val="0"/>
+          <w:sz w:val="21"/>
+          <w:szCs w:val="21"/>
+          <w:lang w:val="el-GR" w:eastAsia="el-GR"/>
+          <w14:ligatures w14:val="none"/>
+        </w:rPr>
+      </w:pPr>
+    </w:p>
+    <w:p>
+      <w:pPr>
         <w:rPr>
           <w:rFonts w:ascii="Arial" w:eastAsia="CMBX12" w:hAnsi="Arial" w:cs="Arial"/>
+          <w:b/>
+          <w:bCs/>
           <w:kern w:val="0"/>
           <w:sz w:val="20"/>
           <w:szCs w:val="20"/>
           <w:lang w:val="en-US"/>
         </w:rPr>
-        <w:t>V(3,3) = 0.5179</w:t>
-      </w:r>
-    </w:p>
-    <w:p>
-      <w:pPr>
-        <w:rPr>
-          <w:rFonts w:ascii="Consolas" w:eastAsia="Times New Roman" w:hAnsi="Consolas" w:cs="Times New Roman"/>
-          <w:b/>
-          <w:bCs/>
-          <w:kern w:val="0"/>
-          <w:sz w:val="21"/>
-          <w:szCs w:val="21"/>
-          <w:lang w:val="el-GR" w:eastAsia="el-GR"/>
-          <w14:ligatures w14:val="none"/>
-        </w:rPr>
-      </w:pPr>
-    </w:p>
-    <w:p>
-      <w:pPr>
+      </w:pPr>
+      <w:r>
         <w:rPr>
           <w:rFonts w:ascii="Arial" w:eastAsia="CMBX12" w:hAnsi="Arial" w:cs="Arial"/>
           <w:b/>
@@ -11926,7 +11669,63 @@
           <w:szCs w:val="20"/>
           <w:lang w:val="en-US"/>
         </w:rPr>
-      </w:pPr>
+        <w:t>##Alternative manual approach (with assumption that we consider the optimal policy and avoid recursion)</w:t>
+      </w:r>
+    </w:p>
+    <w:p>
+      <w:pPr>
+        <w:rPr>
+          <w:rFonts w:ascii="Arial" w:eastAsia="CMBX12" w:hAnsi="Arial" w:cs="Arial"/>
+          <w:b/>
+          <w:bCs/>
+          <w:kern w:val="0"/>
+          <w:sz w:val="20"/>
+          <w:szCs w:val="20"/>
+          <w:lang w:val="en-US"/>
+        </w:rPr>
+      </w:pPr>
+    </w:p>
+    <w:p>
+      <w:pPr>
+        <w:rPr>
+          <w:rFonts w:ascii="Arial" w:eastAsia="CMBX12" w:hAnsi="Arial" w:cs="Arial"/>
+          <w:kern w:val="0"/>
+          <w:sz w:val="20"/>
+          <w:szCs w:val="20"/>
+          <w:lang w:val="en-US"/>
+        </w:rPr>
+      </w:pPr>
+      <w:r>
+        <w:rPr>
+          <w:rFonts w:ascii="Arial" w:eastAsia="CMBX12" w:hAnsi="Arial" w:cs="Arial"/>
+          <w:kern w:val="0"/>
+          <w:sz w:val="20"/>
+          <w:szCs w:val="20"/>
+          <w:lang w:val="en-US"/>
+        </w:rPr>
+        <w:t>V(4,3) = 0.8 * 1 = 0.8</w:t>
+      </w:r>
+    </w:p>
+    <w:p>
+      <w:pPr>
+        <w:rPr>
+          <w:rFonts w:ascii="Arial" w:eastAsia="CMBX12" w:hAnsi="Arial" w:cs="Arial"/>
+          <w:kern w:val="0"/>
+          <w:sz w:val="20"/>
+          <w:szCs w:val="20"/>
+          <w:lang w:val="en-US"/>
+        </w:rPr>
+      </w:pPr>
+      <w:r>
+        <w:rPr>
+          <w:rFonts w:ascii="Arial" w:eastAsia="CMBX12" w:hAnsi="Arial" w:cs="Arial"/>
+          <w:kern w:val="0"/>
+          <w:sz w:val="20"/>
+          <w:szCs w:val="20"/>
+          <w:lang w:val="en-US"/>
+        </w:rPr>
+        <w:t>V(3,3) = 0.8 * 0.7 * 1 = 0.56</w:t>
+      </w:r>
     </w:p>
     <w:p>
       <w:pPr>
@@ -12914,6 +12713,9 @@
     </w:p>
     <w:sectPr>
       <w:headerReference w:type="default" r:id="rId8"/>
+      <w:footerReference w:type="even" r:id="rId9"/>
+      <w:footerReference w:type="default" r:id="rId10"/>
+      <w:footerReference w:type="first" r:id="rId11"/>
       <w:pgSz w:w="11906" w:h="16838"/>
       <w:pgMar w:top="1417" w:right="1417" w:bottom="1417" w:left="1417" w:header="708" w:footer="708" w:gutter="0"/>
       <w:cols w:space="708"/>
@@ -12924,7 +12726,7 @@
 </file>
 
 <file path=word/endnotes.xml><?xml version="1.0" encoding="utf-8"?>
-<w:endnotes xmlns:wpc="http://schemas.microsoft.com/office/word/2010/wordprocessingCanvas" xmlns:cx="http://schemas.microsoft.com/office/drawing/2014/chartex" xmlns:cx1="http://schemas.microsoft.com/office/drawing/2015/9/8/chartex" xmlns:cx2="http://schemas.microsoft.com/office/drawing/2015/10/21/chartex" xmlns:cx3="http://schemas.microsoft.com/office/drawing/2016/5/9/chartex" xmlns:cx4="http://schemas.microsoft.com/office/drawing/2016/5/10/chartex" xmlns:cx5="http://schemas.microsoft.com/office/drawing/2016/5/11/chartex" xmlns:cx6="http://schemas.microsoft.com/office/drawing/2016/5/12/chartex" xmlns:cx7="http://schemas.microsoft.com/office/drawing/2016/5/13/chartex" xmlns:cx8="http://schemas.microsoft.com/office/drawing/2016/5/14/chartex" xmlns:mc="http://schemas.openxmlformats.org/markup-compatibility/2006" xmlns:aink="http://schemas.microsoft.com/office/drawing/2016/ink" xmlns:am3d="http://schemas.microsoft.com/office/drawing/2017/model3d" xmlns:o="urn:schemas-microsoft-com:office:office" xmlns:r="http://schemas.openxmlformats.org/officeDocument/2006/relationships" xmlns:m="http://schemas.openxmlformats.org/officeDocument/2006/math" xmlns:v="urn:schemas-microsoft-com:vml" xmlns:wp14="http://schemas.microsoft.com/office/word/2010/wordprocessingDrawing" xmlns:wp="http://schemas.openxmlformats.org/drawingml/2006/wordprocessingDrawing" xmlns:w10="urn:schemas-microsoft-com:office:word" xmlns:w="http://schemas.openxmlformats.org/wordprocessingml/2006/main" xmlns:w14="http://schemas.microsoft.com/office/word/2010/wordml" xmlns:w15="http://schemas.microsoft.com/office/word/2012/wordml" xmlns:w16cex="http://schemas.microsoft.com/office/word/2018/wordml/cex" xmlns:w16cid="http://schemas.microsoft.com/office/word/2016/wordml/cid" xmlns:w16="http://schemas.microsoft.com/office/word/2018/wordml" xmlns:w16sdtdh="http://schemas.microsoft.com/office/word/2020/wordml/sdtdatahash" xmlns:w16se="http://schemas.microsoft.com/office/word/2015/wordml/symex" xmlns:wpg="http://schemas.microsoft.com/office/word/2010/wordprocessingGroup" xmlns:wpi="http://schemas.microsoft.com/office/word/2010/wordprocessingInk" xmlns:wne="http://schemas.microsoft.com/office/word/2006/wordml" xmlns:wps="http://schemas.microsoft.com/office/word/2010/wordprocessingShape" mc:Ignorable="w14 w15 w16se w16cid w16 w16cex w16sdtdh wp14">
+<w:endnotes xmlns:wpc="http://schemas.microsoft.com/office/word/2010/wordprocessingCanvas" xmlns:cx="http://schemas.microsoft.com/office/drawing/2014/chartex" xmlns:cx1="http://schemas.microsoft.com/office/drawing/2015/9/8/chartex" xmlns:cx2="http://schemas.microsoft.com/office/drawing/2015/10/21/chartex" xmlns:cx3="http://schemas.microsoft.com/office/drawing/2016/5/9/chartex" xmlns:cx4="http://schemas.microsoft.com/office/drawing/2016/5/10/chartex" xmlns:cx5="http://schemas.microsoft.com/office/drawing/2016/5/11/chartex" xmlns:cx6="http://schemas.microsoft.com/office/drawing/2016/5/12/chartex" xmlns:cx7="http://schemas.microsoft.com/office/drawing/2016/5/13/chartex" xmlns:cx8="http://schemas.microsoft.com/office/drawing/2016/5/14/chartex" xmlns:mc="http://schemas.openxmlformats.org/markup-compatibility/2006" xmlns:aink="http://schemas.microsoft.com/office/drawing/2016/ink" xmlns:am3d="http://schemas.microsoft.com/office/drawing/2017/model3d" xmlns:o="urn:schemas-microsoft-com:office:office" xmlns:oel="http://schemas.microsoft.com/office/2019/extlst" xmlns:r="http://schemas.openxmlformats.org/officeDocument/2006/relationships" xmlns:m="http://schemas.openxmlformats.org/officeDocument/2006/math" xmlns:v="urn:schemas-microsoft-com:vml" xmlns:wp14="http://schemas.microsoft.com/office/word/2010/wordprocessingDrawing" xmlns:wp="http://schemas.openxmlformats.org/drawingml/2006/wordprocessingDrawing" xmlns:w10="urn:schemas-microsoft-com:office:word" xmlns:w="http://schemas.openxmlformats.org/wordprocessingml/2006/main" xmlns:w14="http://schemas.microsoft.com/office/word/2010/wordml" xmlns:w15="http://schemas.microsoft.com/office/word/2012/wordml" xmlns:w16cex="http://schemas.microsoft.com/office/word/2018/wordml/cex" xmlns:w16cid="http://schemas.microsoft.com/office/word/2016/wordml/cid" xmlns:w16="http://schemas.microsoft.com/office/word/2018/wordml" xmlns:w16sdtdh="http://schemas.microsoft.com/office/word/2020/wordml/sdtdatahash" xmlns:w16se="http://schemas.microsoft.com/office/word/2015/wordml/symex" xmlns:wpg="http://schemas.microsoft.com/office/word/2010/wordprocessingGroup" xmlns:wpi="http://schemas.microsoft.com/office/word/2010/wordprocessingInk" xmlns:wne="http://schemas.microsoft.com/office/word/2006/wordml" xmlns:wps="http://schemas.microsoft.com/office/word/2010/wordprocessingShape" mc:Ignorable="w14 w15 w16se w16cid w16 w16cex w16sdtdh wp14">
   <w:endnote w:type="separator" w:id="-1">
     <w:p>
       <w:pPr>
@@ -12948,8 +12750,401 @@
 </w:endnotes>
 </file>
 
+<file path=word/footer1.xml><?xml version="1.0" encoding="utf-8"?>
+<w:ftr xmlns:wpc="http://schemas.microsoft.com/office/word/2010/wordprocessingCanvas" xmlns:cx="http://schemas.microsoft.com/office/drawing/2014/chartex" xmlns:cx1="http://schemas.microsoft.com/office/drawing/2015/9/8/chartex" xmlns:cx2="http://schemas.microsoft.com/office/drawing/2015/10/21/chartex" xmlns:cx3="http://schemas.microsoft.com/office/drawing/2016/5/9/chartex" xmlns:cx4="http://schemas.microsoft.com/office/drawing/2016/5/10/chartex" xmlns:cx5="http://schemas.microsoft.com/office/drawing/2016/5/11/chartex" xmlns:cx6="http://schemas.microsoft.com/office/drawing/2016/5/12/chartex" xmlns:cx7="http://schemas.microsoft.com/office/drawing/2016/5/13/chartex" xmlns:cx8="http://schemas.microsoft.com/office/drawing/2016/5/14/chartex" xmlns:mc="http://schemas.openxmlformats.org/markup-compatibility/2006" xmlns:aink="http://schemas.microsoft.com/office/drawing/2016/ink" xmlns:am3d="http://schemas.microsoft.com/office/drawing/2017/model3d" xmlns:o="urn:schemas-microsoft-com:office:office" xmlns:oel="http://schemas.microsoft.com/office/2019/extlst" xmlns:r="http://schemas.openxmlformats.org/officeDocument/2006/relationships" xmlns:m="http://schemas.openxmlformats.org/officeDocument/2006/math" xmlns:v="urn:schemas-microsoft-com:vml" xmlns:wp14="http://schemas.microsoft.com/office/word/2010/wordprocessingDrawing" xmlns:wp="http://schemas.openxmlformats.org/drawingml/2006/wordprocessingDrawing" xmlns:w10="urn:schemas-microsoft-com:office:word" xmlns:w="http://schemas.openxmlformats.org/wordprocessingml/2006/main" xmlns:w14="http://schemas.microsoft.com/office/word/2010/wordml" xmlns:w15="http://schemas.microsoft.com/office/word/2012/wordml" xmlns:w16cex="http://schemas.microsoft.com/office/word/2018/wordml/cex" xmlns:w16cid="http://schemas.microsoft.com/office/word/2016/wordml/cid" xmlns:w16="http://schemas.microsoft.com/office/word/2018/wordml" xmlns:w16sdtdh="http://schemas.microsoft.com/office/word/2020/wordml/sdtdatahash" xmlns:w16se="http://schemas.microsoft.com/office/word/2015/wordml/symex" xmlns:wpg="http://schemas.microsoft.com/office/word/2010/wordprocessingGroup" xmlns:wpi="http://schemas.microsoft.com/office/word/2010/wordprocessingInk" xmlns:wne="http://schemas.microsoft.com/office/word/2006/wordml" xmlns:wps="http://schemas.microsoft.com/office/word/2010/wordprocessingShape" mc:Ignorable="w14 w15 w16se w16cid w16 w16cex w16sdtdh wp14">
+  <w:p>
+    <w:pPr>
+      <w:pStyle w:val="Footer"/>
+    </w:pPr>
+    <w:r>
+      <w:rPr>
+        <w:noProof/>
+      </w:rPr>
+      <mc:AlternateContent>
+        <mc:Choice Requires="wps">
+          <w:drawing>
+            <wp:anchor distT="0" distB="0" distL="0" distR="0" simplePos="0" relativeHeight="251659264" behindDoc="0" locked="0" layoutInCell="1" allowOverlap="1" wp14:anchorId="73DD18C7" wp14:editId="0763469F">
+              <wp:simplePos x="635" y="635"/>
+              <wp:positionH relativeFrom="page">
+                <wp:align>center</wp:align>
+              </wp:positionH>
+              <wp:positionV relativeFrom="page">
+                <wp:align>bottom</wp:align>
+              </wp:positionV>
+              <wp:extent cx="443865" cy="443865"/>
+              <wp:effectExtent l="0" t="0" r="6985" b="0"/>
+              <wp:wrapNone/>
+              <wp:docPr id="165407159" name="Text Box 2" descr="Internal">
+                <a:extLst xmlns:a="http://schemas.openxmlformats.org/drawingml/2006/main">
+                  <a:ext uri="{5AE41FA2-C0FF-4470-9BD4-5FADCA87CBE2}">
+                    <aclsh:classification xmlns:aclsh="http://schemas.microsoft.com/office/drawing/2020/classificationShape" classificationOutcomeType="ftr"/>
+                  </a:ext>
+                </a:extLst>
+              </wp:docPr>
+              <wp:cNvGraphicFramePr/>
+              <a:graphic xmlns:a="http://schemas.openxmlformats.org/drawingml/2006/main">
+                <a:graphicData uri="http://schemas.microsoft.com/office/word/2010/wordprocessingShape">
+                  <wps:wsp>
+                    <wps:cNvSpPr txBox="1"/>
+                    <wps:spPr>
+                      <a:xfrm>
+                        <a:off x="0" y="0"/>
+                        <a:ext cx="443865" cy="443865"/>
+                      </a:xfrm>
+                      <a:prstGeom prst="rect">
+                        <a:avLst/>
+                      </a:prstGeom>
+                      <a:noFill/>
+                      <a:ln>
+                        <a:noFill/>
+                      </a:ln>
+                    </wps:spPr>
+                    <wps:txbx>
+                      <w:txbxContent>
+                        <w:p>
+                          <w:pPr>
+                            <w:spacing w:after="0"/>
+                            <w:rPr>
+                              <w:rFonts w:ascii="Noto IKEA Latin" w:eastAsia="Noto IKEA Latin" w:hAnsi="Noto IKEA Latin" w:cs="Noto IKEA Latin"/>
+                              <w:noProof/>
+                              <w:color w:val="5A5A5A"/>
+                              <w:sz w:val="16"/>
+                              <w:szCs w:val="16"/>
+                            </w:rPr>
+                          </w:pPr>
+                          <w:r>
+                            <w:rPr>
+                              <w:rFonts w:ascii="Noto IKEA Latin" w:eastAsia="Noto IKEA Latin" w:hAnsi="Noto IKEA Latin" w:cs="Noto IKEA Latin"/>
+                              <w:noProof/>
+                              <w:color w:val="5A5A5A"/>
+                              <w:sz w:val="16"/>
+                              <w:szCs w:val="16"/>
+                            </w:rPr>
+                            <w:t>Internal</w:t>
+                          </w:r>
+                        </w:p>
+                      </w:txbxContent>
+                    </wps:txbx>
+                    <wps:bodyPr rot="0" spcFirstLastPara="0" vertOverflow="overflow" horzOverflow="overflow" vert="horz" wrap="none" lIns="0" tIns="0" rIns="0" bIns="190500" numCol="1" spcCol="0" rtlCol="0" fromWordArt="0" anchor="b" anchorCtr="0" forceAA="0" compatLnSpc="1">
+                      <a:prstTxWarp prst="textNoShape">
+                        <a:avLst/>
+                      </a:prstTxWarp>
+                      <a:spAutoFit/>
+                    </wps:bodyPr>
+                  </wps:wsp>
+                </a:graphicData>
+              </a:graphic>
+            </wp:anchor>
+          </w:drawing>
+        </mc:Choice>
+        <mc:Fallback>
+          <w:pict>
+            <v:shapetype w14:anchorId="73DD18C7" id="_x0000_t202" coordsize="21600,21600" o:spt="202" path="m,l,21600r21600,l21600,xe">
+              <v:stroke joinstyle="miter"/>
+              <v:path gradientshapeok="t" o:connecttype="rect"/>
+            </v:shapetype>
+            <v:shape id="Text Box 2" o:spid="_x0000_s1026" type="#_x0000_t202" alt="Internal" style="position:absolute;margin-left:0;margin-top:0;width:34.95pt;height:34.95pt;z-index:251659264;visibility:visible;mso-wrap-style:none;mso-wrap-distance-left:0;mso-wrap-distance-top:0;mso-wrap-distance-right:0;mso-wrap-distance-bottom:0;mso-position-horizontal:center;mso-position-horizontal-relative:page;mso-position-vertical:bottom;mso-position-vertical-relative:page;v-text-anchor:bottom" o:gfxdata="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" filled="f" stroked="f">
+              <v:fill o:detectmouseclick="t"/>
+              <v:textbox style="mso-fit-shape-to-text:t" inset="0,0,0,15pt">
+                <w:txbxContent>
+                  <w:p>
+                    <w:pPr>
+                      <w:spacing w:after="0"/>
+                      <w:rPr>
+                        <w:rFonts w:ascii="Noto IKEA Latin" w:eastAsia="Noto IKEA Latin" w:hAnsi="Noto IKEA Latin" w:cs="Noto IKEA Latin"/>
+                        <w:noProof/>
+                        <w:color w:val="5A5A5A"/>
+                        <w:sz w:val="16"/>
+                        <w:szCs w:val="16"/>
+                      </w:rPr>
+                    </w:pPr>
+                    <w:r>
+                      <w:rPr>
+                        <w:rFonts w:ascii="Noto IKEA Latin" w:eastAsia="Noto IKEA Latin" w:hAnsi="Noto IKEA Latin" w:cs="Noto IKEA Latin"/>
+                        <w:noProof/>
+                        <w:color w:val="5A5A5A"/>
+                        <w:sz w:val="16"/>
+                        <w:szCs w:val="16"/>
+                      </w:rPr>
+                      <w:t>Internal</w:t>
+                    </w:r>
+                  </w:p>
+                </w:txbxContent>
+              </v:textbox>
+              <w10:wrap anchorx="page" anchory="page"/>
+            </v:shape>
+          </w:pict>
+        </mc:Fallback>
+      </mc:AlternateContent>
+    </w:r>
+  </w:p>
+</w:ftr>
+</file>
+
+<file path=word/footer2.xml><?xml version="1.0" encoding="utf-8"?>
+<w:ftr xmlns:wpc="http://schemas.microsoft.com/office/word/2010/wordprocessingCanvas" xmlns:cx="http://schemas.microsoft.com/office/drawing/2014/chartex" xmlns:cx1="http://schemas.microsoft.com/office/drawing/2015/9/8/chartex" xmlns:cx2="http://schemas.microsoft.com/office/drawing/2015/10/21/chartex" xmlns:cx3="http://schemas.microsoft.com/office/drawing/2016/5/9/chartex" xmlns:cx4="http://schemas.microsoft.com/office/drawing/2016/5/10/chartex" xmlns:cx5="http://schemas.microsoft.com/office/drawing/2016/5/11/chartex" xmlns:cx6="http://schemas.microsoft.com/office/drawing/2016/5/12/chartex" xmlns:cx7="http://schemas.microsoft.com/office/drawing/2016/5/13/chartex" xmlns:cx8="http://schemas.microsoft.com/office/drawing/2016/5/14/chartex" xmlns:mc="http://schemas.openxmlformats.org/markup-compatibility/2006" xmlns:aink="http://schemas.microsoft.com/office/drawing/2016/ink" xmlns:am3d="http://schemas.microsoft.com/office/drawing/2017/model3d" xmlns:o="urn:schemas-microsoft-com:office:office" xmlns:oel="http://schemas.microsoft.com/office/2019/extlst" xmlns:r="http://schemas.openxmlformats.org/officeDocument/2006/relationships" xmlns:m="http://schemas.openxmlformats.org/officeDocument/2006/math" xmlns:v="urn:schemas-microsoft-com:vml" xmlns:wp14="http://schemas.microsoft.com/office/word/2010/wordprocessingDrawing" xmlns:wp="http://schemas.openxmlformats.org/drawingml/2006/wordprocessingDrawing" xmlns:w10="urn:schemas-microsoft-com:office:word" xmlns:w="http://schemas.openxmlformats.org/wordprocessingml/2006/main" xmlns:w14="http://schemas.microsoft.com/office/word/2010/wordml" xmlns:w15="http://schemas.microsoft.com/office/word/2012/wordml" xmlns:w16cex="http://schemas.microsoft.com/office/word/2018/wordml/cex" xmlns:w16cid="http://schemas.microsoft.com/office/word/2016/wordml/cid" xmlns:w16="http://schemas.microsoft.com/office/word/2018/wordml" xmlns:w16sdtdh="http://schemas.microsoft.com/office/word/2020/wordml/sdtdatahash" xmlns:w16se="http://schemas.microsoft.com/office/word/2015/wordml/symex" xmlns:wpg="http://schemas.microsoft.com/office/word/2010/wordprocessingGroup" xmlns:wpi="http://schemas.microsoft.com/office/word/2010/wordprocessingInk" xmlns:wne="http://schemas.microsoft.com/office/word/2006/wordml" xmlns:wps="http://schemas.microsoft.com/office/word/2010/wordprocessingShape" mc:Ignorable="w14 w15 w16se w16cid w16 w16cex w16sdtdh wp14">
+  <w:p>
+    <w:pPr>
+      <w:pStyle w:val="Footer"/>
+    </w:pPr>
+    <w:r>
+      <w:rPr>
+        <w:noProof/>
+      </w:rPr>
+      <mc:AlternateContent>
+        <mc:Choice Requires="wps">
+          <w:drawing>
+            <wp:anchor distT="0" distB="0" distL="0" distR="0" simplePos="0" relativeHeight="251660288" behindDoc="0" locked="0" layoutInCell="1" allowOverlap="1" wp14:anchorId="1633E637" wp14:editId="077D1698">
+              <wp:simplePos x="897147" y="10075653"/>
+              <wp:positionH relativeFrom="page">
+                <wp:align>center</wp:align>
+              </wp:positionH>
+              <wp:positionV relativeFrom="page">
+                <wp:align>bottom</wp:align>
+              </wp:positionV>
+              <wp:extent cx="443865" cy="443865"/>
+              <wp:effectExtent l="0" t="0" r="6985" b="0"/>
+              <wp:wrapNone/>
+              <wp:docPr id="1631114191" name="Text Box 3" descr="Internal">
+                <a:extLst xmlns:a="http://schemas.openxmlformats.org/drawingml/2006/main">
+                  <a:ext uri="{5AE41FA2-C0FF-4470-9BD4-5FADCA87CBE2}">
+                    <aclsh:classification xmlns:aclsh="http://schemas.microsoft.com/office/drawing/2020/classificationShape" classificationOutcomeType="ftr"/>
+                  </a:ext>
+                </a:extLst>
+              </wp:docPr>
+              <wp:cNvGraphicFramePr/>
+              <a:graphic xmlns:a="http://schemas.openxmlformats.org/drawingml/2006/main">
+                <a:graphicData uri="http://schemas.microsoft.com/office/word/2010/wordprocessingShape">
+                  <wps:wsp>
+                    <wps:cNvSpPr txBox="1"/>
+                    <wps:spPr>
+                      <a:xfrm>
+                        <a:off x="0" y="0"/>
+                        <a:ext cx="443865" cy="443865"/>
+                      </a:xfrm>
+                      <a:prstGeom prst="rect">
+                        <a:avLst/>
+                      </a:prstGeom>
+                      <a:noFill/>
+                      <a:ln>
+                        <a:noFill/>
+                      </a:ln>
+                    </wps:spPr>
+                    <wps:txbx>
+                      <w:txbxContent>
+                        <w:p>
+                          <w:pPr>
+                            <w:spacing w:after="0"/>
+                            <w:rPr>
+                              <w:rFonts w:ascii="Noto IKEA Latin" w:eastAsia="Noto IKEA Latin" w:hAnsi="Noto IKEA Latin" w:cs="Noto IKEA Latin"/>
+                              <w:noProof/>
+                              <w:color w:val="5A5A5A"/>
+                              <w:sz w:val="16"/>
+                              <w:szCs w:val="16"/>
+                            </w:rPr>
+                          </w:pPr>
+                          <w:r>
+                            <w:rPr>
+                              <w:rFonts w:ascii="Noto IKEA Latin" w:eastAsia="Noto IKEA Latin" w:hAnsi="Noto IKEA Latin" w:cs="Noto IKEA Latin"/>
+                              <w:noProof/>
+                              <w:color w:val="5A5A5A"/>
+                              <w:sz w:val="16"/>
+                              <w:szCs w:val="16"/>
+                            </w:rPr>
+                            <w:t>Internal</w:t>
+                          </w:r>
+                        </w:p>
+                      </w:txbxContent>
+                    </wps:txbx>
+                    <wps:bodyPr rot="0" spcFirstLastPara="0" vertOverflow="overflow" horzOverflow="overflow" vert="horz" wrap="none" lIns="0" tIns="0" rIns="0" bIns="190500" numCol="1" spcCol="0" rtlCol="0" fromWordArt="0" anchor="b" anchorCtr="0" forceAA="0" compatLnSpc="1">
+                      <a:prstTxWarp prst="textNoShape">
+                        <a:avLst/>
+                      </a:prstTxWarp>
+                      <a:spAutoFit/>
+                    </wps:bodyPr>
+                  </wps:wsp>
+                </a:graphicData>
+              </a:graphic>
+            </wp:anchor>
+          </w:drawing>
+        </mc:Choice>
+        <mc:Fallback>
+          <w:pict>
+            <v:shapetype w14:anchorId="1633E637" id="_x0000_t202" coordsize="21600,21600" o:spt="202" path="m,l,21600r21600,l21600,xe">
+              <v:stroke joinstyle="miter"/>
+              <v:path gradientshapeok="t" o:connecttype="rect"/>
+            </v:shapetype>
+            <v:shape id="Text Box 3" o:spid="_x0000_s1027" type="#_x0000_t202" alt="Internal" style="position:absolute;margin-left:0;margin-top:0;width:34.95pt;height:34.95pt;z-index:251660288;visibility:visible;mso-wrap-style:none;mso-wrap-distance-left:0;mso-wrap-distance-top:0;mso-wrap-distance-right:0;mso-wrap-distance-bottom:0;mso-position-horizontal:center;mso-position-horizontal-relative:page;mso-position-vertical:bottom;mso-position-vertical-relative:page;v-text-anchor:bottom" o:gfxdata="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" filled="f" stroked="f">
+              <v:fill o:detectmouseclick="t"/>
+              <v:textbox style="mso-fit-shape-to-text:t" inset="0,0,0,15pt">
+                <w:txbxContent>
+                  <w:p>
+                    <w:pPr>
+                      <w:spacing w:after="0"/>
+                      <w:rPr>
+                        <w:rFonts w:ascii="Noto IKEA Latin" w:eastAsia="Noto IKEA Latin" w:hAnsi="Noto IKEA Latin" w:cs="Noto IKEA Latin"/>
+                        <w:noProof/>
+                        <w:color w:val="5A5A5A"/>
+                        <w:sz w:val="16"/>
+                        <w:szCs w:val="16"/>
+                      </w:rPr>
+                    </w:pPr>
+                    <w:r>
+                      <w:rPr>
+                        <w:rFonts w:ascii="Noto IKEA Latin" w:eastAsia="Noto IKEA Latin" w:hAnsi="Noto IKEA Latin" w:cs="Noto IKEA Latin"/>
+                        <w:noProof/>
+                        <w:color w:val="5A5A5A"/>
+                        <w:sz w:val="16"/>
+                        <w:szCs w:val="16"/>
+                      </w:rPr>
+                      <w:t>Internal</w:t>
+                    </w:r>
+                  </w:p>
+                </w:txbxContent>
+              </v:textbox>
+              <w10:wrap anchorx="page" anchory="page"/>
+            </v:shape>
+          </w:pict>
+        </mc:Fallback>
+      </mc:AlternateContent>
+    </w:r>
+  </w:p>
+</w:ftr>
+</file>
+
+<file path=word/footer3.xml><?xml version="1.0" encoding="utf-8"?>
+<w:ftr xmlns:wpc="http://schemas.microsoft.com/office/word/2010/wordprocessingCanvas" xmlns:cx="http://schemas.microsoft.com/office/drawing/2014/chartex" xmlns:cx1="http://schemas.microsoft.com/office/drawing/2015/9/8/chartex" xmlns:cx2="http://schemas.microsoft.com/office/drawing/2015/10/21/chartex" xmlns:cx3="http://schemas.microsoft.com/office/drawing/2016/5/9/chartex" xmlns:cx4="http://schemas.microsoft.com/office/drawing/2016/5/10/chartex" xmlns:cx5="http://schemas.microsoft.com/office/drawing/2016/5/11/chartex" xmlns:cx6="http://schemas.microsoft.com/office/drawing/2016/5/12/chartex" xmlns:cx7="http://schemas.microsoft.com/office/drawing/2016/5/13/chartex" xmlns:cx8="http://schemas.microsoft.com/office/drawing/2016/5/14/chartex" xmlns:mc="http://schemas.openxmlformats.org/markup-compatibility/2006" xmlns:aink="http://schemas.microsoft.com/office/drawing/2016/ink" xmlns:am3d="http://schemas.microsoft.com/office/drawing/2017/model3d" xmlns:o="urn:schemas-microsoft-com:office:office" xmlns:oel="http://schemas.microsoft.com/office/2019/extlst" xmlns:r="http://schemas.openxmlformats.org/officeDocument/2006/relationships" xmlns:m="http://schemas.openxmlformats.org/officeDocument/2006/math" xmlns:v="urn:schemas-microsoft-com:vml" xmlns:wp14="http://schemas.microsoft.com/office/word/2010/wordprocessingDrawing" xmlns:wp="http://schemas.openxmlformats.org/drawingml/2006/wordprocessingDrawing" xmlns:w10="urn:schemas-microsoft-com:office:word" xmlns:w="http://schemas.openxmlformats.org/wordprocessingml/2006/main" xmlns:w14="http://schemas.microsoft.com/office/word/2010/wordml" xmlns:w15="http://schemas.microsoft.com/office/word/2012/wordml" xmlns:w16cex="http://schemas.microsoft.com/office/word/2018/wordml/cex" xmlns:w16cid="http://schemas.microsoft.com/office/word/2016/wordml/cid" xmlns:w16="http://schemas.microsoft.com/office/word/2018/wordml" xmlns:w16sdtdh="http://schemas.microsoft.com/office/word/2020/wordml/sdtdatahash" xmlns:w16se="http://schemas.microsoft.com/office/word/2015/wordml/symex" xmlns:wpg="http://schemas.microsoft.com/office/word/2010/wordprocessingGroup" xmlns:wpi="http://schemas.microsoft.com/office/word/2010/wordprocessingInk" xmlns:wne="http://schemas.microsoft.com/office/word/2006/wordml" xmlns:wps="http://schemas.microsoft.com/office/word/2010/wordprocessingShape" mc:Ignorable="w14 w15 w16se w16cid w16 w16cex w16sdtdh wp14">
+  <w:p>
+    <w:pPr>
+      <w:pStyle w:val="Footer"/>
+    </w:pPr>
+    <w:r>
+      <w:rPr>
+        <w:noProof/>
+      </w:rPr>
+      <mc:AlternateContent>
+        <mc:Choice Requires="wps">
+          <w:drawing>
+            <wp:anchor distT="0" distB="0" distL="0" distR="0" simplePos="0" relativeHeight="251658240" behindDoc="0" locked="0" layoutInCell="1" allowOverlap="1" wp14:anchorId="3566E312" wp14:editId="727FA796">
+              <wp:simplePos x="635" y="635"/>
+              <wp:positionH relativeFrom="page">
+                <wp:align>center</wp:align>
+              </wp:positionH>
+              <wp:positionV relativeFrom="page">
+                <wp:align>bottom</wp:align>
+              </wp:positionV>
+              <wp:extent cx="443865" cy="443865"/>
+              <wp:effectExtent l="0" t="0" r="6985" b="0"/>
+              <wp:wrapNone/>
+              <wp:docPr id="875462618" name="Text Box 1" descr="Internal">
+                <a:extLst xmlns:a="http://schemas.openxmlformats.org/drawingml/2006/main">
+                  <a:ext uri="{5AE41FA2-C0FF-4470-9BD4-5FADCA87CBE2}">
+                    <aclsh:classification xmlns:aclsh="http://schemas.microsoft.com/office/drawing/2020/classificationShape" classificationOutcomeType="ftr"/>
+                  </a:ext>
+                </a:extLst>
+              </wp:docPr>
+              <wp:cNvGraphicFramePr/>
+              <a:graphic xmlns:a="http://schemas.openxmlformats.org/drawingml/2006/main">
+                <a:graphicData uri="http://schemas.microsoft.com/office/word/2010/wordprocessingShape">
+                  <wps:wsp>
+                    <wps:cNvSpPr txBox="1"/>
+                    <wps:spPr>
+                      <a:xfrm>
+                        <a:off x="0" y="0"/>
+                        <a:ext cx="443865" cy="443865"/>
+                      </a:xfrm>
+                      <a:prstGeom prst="rect">
+                        <a:avLst/>
+                      </a:prstGeom>
+                      <a:noFill/>
+                      <a:ln>
+                        <a:noFill/>
+                      </a:ln>
+                    </wps:spPr>
+                    <wps:txbx>
+                      <w:txbxContent>
+                        <w:p>
+                          <w:pPr>
+                            <w:spacing w:after="0"/>
+                            <w:rPr>
+                              <w:rFonts w:ascii="Noto IKEA Latin" w:eastAsia="Noto IKEA Latin" w:hAnsi="Noto IKEA Latin" w:cs="Noto IKEA Latin"/>
+                              <w:noProof/>
+                              <w:color w:val="5A5A5A"/>
+                              <w:sz w:val="16"/>
+                              <w:szCs w:val="16"/>
+                            </w:rPr>
+                          </w:pPr>
+                          <w:r>
+                            <w:rPr>
+                              <w:rFonts w:ascii="Noto IKEA Latin" w:eastAsia="Noto IKEA Latin" w:hAnsi="Noto IKEA Latin" w:cs="Noto IKEA Latin"/>
+                              <w:noProof/>
+                              <w:color w:val="5A5A5A"/>
+                              <w:sz w:val="16"/>
+                              <w:szCs w:val="16"/>
+                            </w:rPr>
+                            <w:t>Internal</w:t>
+                          </w:r>
+                        </w:p>
+                      </w:txbxContent>
+                    </wps:txbx>
+                    <wps:bodyPr rot="0" spcFirstLastPara="0" vertOverflow="overflow" horzOverflow="overflow" vert="horz" wrap="none" lIns="0" tIns="0" rIns="0" bIns="190500" numCol="1" spcCol="0" rtlCol="0" fromWordArt="0" anchor="b" anchorCtr="0" forceAA="0" compatLnSpc="1">
+                      <a:prstTxWarp prst="textNoShape">
+                        <a:avLst/>
+                      </a:prstTxWarp>
+                      <a:spAutoFit/>
+                    </wps:bodyPr>
+                  </wps:wsp>
+                </a:graphicData>
+              </a:graphic>
+            </wp:anchor>
+          </w:drawing>
+        </mc:Choice>
+        <mc:Fallback>
+          <w:pict>
+            <v:shapetype w14:anchorId="3566E312" id="_x0000_t202" coordsize="21600,21600" o:spt="202" path="m,l,21600r21600,l21600,xe">
+              <v:stroke joinstyle="miter"/>
+              <v:path gradientshapeok="t" o:connecttype="rect"/>
+            </v:shapetype>
+            <v:shape id="Text Box 1" o:spid="_x0000_s1028" type="#_x0000_t202" alt="Internal" style="position:absolute;margin-left:0;margin-top:0;width:34.95pt;height:34.95pt;z-index:251658240;visibility:visible;mso-wrap-style:none;mso-wrap-distance-left:0;mso-wrap-distance-top:0;mso-wrap-distance-right:0;mso-wrap-distance-bottom:0;mso-position-horizontal:center;mso-position-horizontal-relative:page;mso-position-vertical:bottom;mso-position-vertical-relative:page;v-text-anchor:bottom" o:gfxdata="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" filled="f" stroked="f">
+              <v:fill o:detectmouseclick="t"/>
+              <v:textbox style="mso-fit-shape-to-text:t" inset="0,0,0,15pt">
+                <w:txbxContent>
+                  <w:p>
+                    <w:pPr>
+                      <w:spacing w:after="0"/>
+                      <w:rPr>
+                        <w:rFonts w:ascii="Noto IKEA Latin" w:eastAsia="Noto IKEA Latin" w:hAnsi="Noto IKEA Latin" w:cs="Noto IKEA Latin"/>
+                        <w:noProof/>
+                        <w:color w:val="5A5A5A"/>
+                        <w:sz w:val="16"/>
+                        <w:szCs w:val="16"/>
+                      </w:rPr>
+                    </w:pPr>
+                    <w:r>
+                      <w:rPr>
+                        <w:rFonts w:ascii="Noto IKEA Latin" w:eastAsia="Noto IKEA Latin" w:hAnsi="Noto IKEA Latin" w:cs="Noto IKEA Latin"/>
+                        <w:noProof/>
+                        <w:color w:val="5A5A5A"/>
+                        <w:sz w:val="16"/>
+                        <w:szCs w:val="16"/>
+                      </w:rPr>
+                      <w:t>Internal</w:t>
+                    </w:r>
+                  </w:p>
+                </w:txbxContent>
+              </v:textbox>
+              <w10:wrap anchorx="page" anchory="page"/>
+            </v:shape>
+          </w:pict>
+        </mc:Fallback>
+      </mc:AlternateContent>
+    </w:r>
+  </w:p>
+</w:ftr>
+</file>
+
 <file path=word/footnotes.xml><?xml version="1.0" encoding="utf-8"?>
-<w:footnotes xmlns:wpc="http://schemas.microsoft.com/office/word/2010/wordprocessingCanvas" xmlns:cx="http://schemas.microsoft.com/office/drawing/2014/chartex" xmlns:cx1="http://schemas.microsoft.com/office/drawing/2015/9/8/chartex" xmlns:cx2="http://schemas.microsoft.com/office/drawing/2015/10/21/chartex" xmlns:cx3="http://schemas.microsoft.com/office/drawing/2016/5/9/chartex" xmlns:cx4="http://schemas.microsoft.com/office/drawing/2016/5/10/chartex" xmlns:cx5="http://schemas.microsoft.com/office/drawing/2016/5/11/chartex" xmlns:cx6="http://schemas.microsoft.com/office/drawing/2016/5/12/chartex" xmlns:cx7="http://schemas.microsoft.com/office/drawing/2016/5/13/chartex" xmlns:cx8="http://schemas.microsoft.com/office/drawing/2016/5/14/chartex" xmlns:mc="http://schemas.openxmlformats.org/markup-compatibility/2006" xmlns:aink="http://schemas.microsoft.com/office/drawing/2016/ink" xmlns:am3d="http://schemas.microsoft.com/office/drawing/2017/model3d" xmlns:o="urn:schemas-microsoft-com:office:office" xmlns:r="http://schemas.openxmlformats.org/officeDocument/2006/relationships" xmlns:m="http://schemas.openxmlformats.org/officeDocument/2006/math" xmlns:v="urn:schemas-microsoft-com:vml" xmlns:wp14="http://schemas.microsoft.com/office/word/2010/wordprocessingDrawing" xmlns:wp="http://schemas.openxmlformats.org/drawingml/2006/wordprocessingDrawing" xmlns:w10="urn:schemas-microsoft-com:office:word" xmlns:w="http://schemas.openxmlformats.org/wordprocessingml/2006/main" xmlns:w14="http://schemas.microsoft.com/office/word/2010/wordml" xmlns:w15="http://schemas.microsoft.com/office/word/2012/wordml" xmlns:w16cex="http://schemas.microsoft.com/office/word/2018/wordml/cex" xmlns:w16cid="http://schemas.microsoft.com/office/word/2016/wordml/cid" xmlns:w16="http://schemas.microsoft.com/office/word/2018/wordml" xmlns:w16sdtdh="http://schemas.microsoft.com/office/word/2020/wordml/sdtdatahash" xmlns:w16se="http://schemas.microsoft.com/office/word/2015/wordml/symex" xmlns:wpg="http://schemas.microsoft.com/office/word/2010/wordprocessingGroup" xmlns:wpi="http://schemas.microsoft.com/office/word/2010/wordprocessingInk" xmlns:wne="http://schemas.microsoft.com/office/word/2006/wordml" xmlns:wps="http://schemas.microsoft.com/office/word/2010/wordprocessingShape" mc:Ignorable="w14 w15 w16se w16cid w16 w16cex w16sdtdh wp14">
+<w:footnotes xmlns:wpc="http://schemas.microsoft.com/office/word/2010/wordprocessingCanvas" xmlns:cx="http://schemas.microsoft.com/office/drawing/2014/chartex" xmlns:cx1="http://schemas.microsoft.com/office/drawing/2015/9/8/chartex" xmlns:cx2="http://schemas.microsoft.com/office/drawing/2015/10/21/chartex" xmlns:cx3="http://schemas.microsoft.com/office/drawing/2016/5/9/chartex" xmlns:cx4="http://schemas.microsoft.com/office/drawing/2016/5/10/chartex" xmlns:cx5="http://schemas.microsoft.com/office/drawing/2016/5/11/chartex" xmlns:cx6="http://schemas.microsoft.com/office/drawing/2016/5/12/chartex" xmlns:cx7="http://schemas.microsoft.com/office/drawing/2016/5/13/chartex" xmlns:cx8="http://schemas.microsoft.com/office/drawing/2016/5/14/chartex" xmlns:mc="http://schemas.openxmlformats.org/markup-compatibility/2006" xmlns:aink="http://schemas.microsoft.com/office/drawing/2016/ink" xmlns:am3d="http://schemas.microsoft.com/office/drawing/2017/model3d" xmlns:o="urn:schemas-microsoft-com:office:office" xmlns:oel="http://schemas.microsoft.com/office/2019/extlst" xmlns:r="http://schemas.openxmlformats.org/officeDocument/2006/relationships" xmlns:m="http://schemas.openxmlformats.org/officeDocument/2006/math" xmlns:v="urn:schemas-microsoft-com:vml" xmlns:wp14="http://schemas.microsoft.com/office/word/2010/wordprocessingDrawing" xmlns:wp="http://schemas.openxmlformats.org/drawingml/2006/wordprocessingDrawing" xmlns:w10="urn:schemas-microsoft-com:office:word" xmlns:w="http://schemas.openxmlformats.org/wordprocessingml/2006/main" xmlns:w14="http://schemas.microsoft.com/office/word/2010/wordml" xmlns:w15="http://schemas.microsoft.com/office/word/2012/wordml" xmlns:w16cex="http://schemas.microsoft.com/office/word/2018/wordml/cex" xmlns:w16cid="http://schemas.microsoft.com/office/word/2016/wordml/cid" xmlns:w16="http://schemas.microsoft.com/office/word/2018/wordml" xmlns:w16sdtdh="http://schemas.microsoft.com/office/word/2020/wordml/sdtdatahash" xmlns:w16se="http://schemas.microsoft.com/office/word/2015/wordml/symex" xmlns:wpg="http://schemas.microsoft.com/office/word/2010/wordprocessingGroup" xmlns:wpi="http://schemas.microsoft.com/office/word/2010/wordprocessingInk" xmlns:wne="http://schemas.microsoft.com/office/word/2006/wordml" xmlns:wps="http://schemas.microsoft.com/office/word/2010/wordprocessingShape" mc:Ignorable="w14 w15 w16se w16cid w16 w16cex w16sdtdh wp14">
   <w:footnote w:type="separator" w:id="-1">
     <w:p>
       <w:pPr>
@@ -12974,7 +13169,7 @@
 </file>
 
 <file path=word/header1.xml><?xml version="1.0" encoding="utf-8"?>
-<w:hdr xmlns:wpc="http://schemas.microsoft.com/office/word/2010/wordprocessingCanvas" xmlns:cx="http://schemas.microsoft.com/office/drawing/2014/chartex" xmlns:cx1="http://schemas.microsoft.com/office/drawing/2015/9/8/chartex" xmlns:cx2="http://schemas.microsoft.com/office/drawing/2015/10/21/chartex" xmlns:cx3="http://schemas.microsoft.com/office/drawing/2016/5/9/chartex" xmlns:cx4="http://schemas.microsoft.com/office/drawing/2016/5/10/chartex" xmlns:cx5="http://schemas.microsoft.com/office/drawing/2016/5/11/chartex" xmlns:cx6="http://schemas.microsoft.com/office/drawing/2016/5/12/chartex" xmlns:cx7="http://schemas.microsoft.com/office/drawing/2016/5/13/chartex" xmlns:cx8="http://schemas.microsoft.com/office/drawing/2016/5/14/chartex" xmlns:mc="http://schemas.openxmlformats.org/markup-compatibility/2006" xmlns:aink="http://schemas.microsoft.com/office/drawing/2016/ink" xmlns:am3d="http://schemas.microsoft.com/office/drawing/2017/model3d" xmlns:o="urn:schemas-microsoft-com:office:office" xmlns:r="http://schemas.openxmlformats.org/officeDocument/2006/relationships" xmlns:m="http://schemas.openxmlformats.org/officeDocument/2006/math" xmlns:v="urn:schemas-microsoft-com:vml" xmlns:wp14="http://schemas.microsoft.com/office/word/2010/wordprocessingDrawing" xmlns:wp="http://schemas.openxmlformats.org/drawingml/2006/wordprocessingDrawing" xmlns:w10="urn:schemas-microsoft-com:office:word" xmlns:w="http://schemas.openxmlformats.org/wordprocessingml/2006/main" xmlns:w14="http://schemas.microsoft.com/office/word/2010/wordml" xmlns:w15="http://schemas.microsoft.com/office/word/2012/wordml" xmlns:w16cex="http://schemas.microsoft.com/office/word/2018/wordml/cex" xmlns:w16cid="http://schemas.microsoft.com/office/word/2016/wordml/cid" xmlns:w16="http://schemas.microsoft.com/office/word/2018/wordml" xmlns:w16sdtdh="http://schemas.microsoft.com/office/word/2020/wordml/sdtdatahash" xmlns:w16se="http://schemas.microsoft.com/office/word/2015/wordml/symex" xmlns:wpg="http://schemas.microsoft.com/office/word/2010/wordprocessingGroup" xmlns:wpi="http://schemas.microsoft.com/office/word/2010/wordprocessingInk" xmlns:wne="http://schemas.microsoft.com/office/word/2006/wordml" xmlns:wps="http://schemas.microsoft.com/office/word/2010/wordprocessingShape" mc:Ignorable="w14 w15 w16se w16cid w16 w16cex w16sdtdh wp14">
+<w:hdr xmlns:wpc="http://schemas.microsoft.com/office/word/2010/wordprocessingCanvas" xmlns:cx="http://schemas.microsoft.com/office/drawing/2014/chartex" xmlns:cx1="http://schemas.microsoft.com/office/drawing/2015/9/8/chartex" xmlns:cx2="http://schemas.microsoft.com/office/drawing/2015/10/21/chartex" xmlns:cx3="http://schemas.microsoft.com/office/drawing/2016/5/9/chartex" xmlns:cx4="http://schemas.microsoft.com/office/drawing/2016/5/10/chartex" xmlns:cx5="http://schemas.microsoft.com/office/drawing/2016/5/11/chartex" xmlns:cx6="http://schemas.microsoft.com/office/drawing/2016/5/12/chartex" xmlns:cx7="http://schemas.microsoft.com/office/drawing/2016/5/13/chartex" xmlns:cx8="http://schemas.microsoft.com/office/drawing/2016/5/14/chartex" xmlns:mc="http://schemas.openxmlformats.org/markup-compatibility/2006" xmlns:aink="http://schemas.microsoft.com/office/drawing/2016/ink" xmlns:am3d="http://schemas.microsoft.com/office/drawing/2017/model3d" xmlns:o="urn:schemas-microsoft-com:office:office" xmlns:oel="http://schemas.microsoft.com/office/2019/extlst" xmlns:r="http://schemas.openxmlformats.org/officeDocument/2006/relationships" xmlns:m="http://schemas.openxmlformats.org/officeDocument/2006/math" xmlns:v="urn:schemas-microsoft-com:vml" xmlns:wp14="http://schemas.microsoft.com/office/word/2010/wordprocessingDrawing" xmlns:wp="http://schemas.openxmlformats.org/drawingml/2006/wordprocessingDrawing" xmlns:w10="urn:schemas-microsoft-com:office:word" xmlns:w="http://schemas.openxmlformats.org/wordprocessingml/2006/main" xmlns:w14="http://schemas.microsoft.com/office/word/2010/wordml" xmlns:w15="http://schemas.microsoft.com/office/word/2012/wordml" xmlns:w16cex="http://schemas.microsoft.com/office/word/2018/wordml/cex" xmlns:w16cid="http://schemas.microsoft.com/office/word/2016/wordml/cid" xmlns:w16="http://schemas.microsoft.com/office/word/2018/wordml" xmlns:w16sdtdh="http://schemas.microsoft.com/office/word/2020/wordml/sdtdatahash" xmlns:w16se="http://schemas.microsoft.com/office/word/2015/wordml/symex" xmlns:wpg="http://schemas.microsoft.com/office/word/2010/wordprocessingGroup" xmlns:wpi="http://schemas.microsoft.com/office/word/2010/wordprocessingInk" xmlns:wne="http://schemas.microsoft.com/office/word/2006/wordml" xmlns:wps="http://schemas.microsoft.com/office/word/2010/wordprocessingShape" mc:Ignorable="w14 w15 w16se w16cid w16 w16cex w16sdtdh wp14">
   <w:p>
     <w:pPr>
       <w:pStyle w:val="Header"/>
@@ -13013,7 +13208,7 @@
 </file>
 
 <file path=word/numbering.xml><?xml version="1.0" encoding="utf-8"?>
-<w:numbering xmlns:wpc="http://schemas.microsoft.com/office/word/2010/wordprocessingCanvas" xmlns:cx="http://schemas.microsoft.com/office/drawing/2014/chartex" xmlns:cx1="http://schemas.microsoft.com/office/drawing/2015/9/8/chartex" xmlns:cx2="http://schemas.microsoft.com/office/drawing/2015/10/21/chartex" xmlns:cx3="http://schemas.microsoft.com/office/drawing/2016/5/9/chartex" xmlns:cx4="http://schemas.microsoft.com/office/drawing/2016/5/10/chartex" xmlns:cx5="http://schemas.microsoft.com/office/drawing/2016/5/11/chartex" xmlns:cx6="http://schemas.microsoft.com/office/drawing/2016/5/12/chartex" xmlns:cx7="http://schemas.microsoft.com/office/drawing/2016/5/13/chartex" xmlns:cx8="http://schemas.microsoft.com/office/drawing/2016/5/14/chartex" xmlns:mc="http://schemas.openxmlformats.org/markup-compatibility/2006" xmlns:aink="http://schemas.microsoft.com/office/drawing/2016/ink" xmlns:am3d="http://schemas.microsoft.com/office/drawing/2017/model3d" xmlns:o="urn:schemas-microsoft-com:office:office" xmlns:r="http://schemas.openxmlformats.org/officeDocument/2006/relationships" xmlns:m="http://schemas.openxmlformats.org/officeDocument/2006/math" xmlns:v="urn:schemas-microsoft-com:vml" xmlns:wp14="http://schemas.microsoft.com/office/word/2010/wordprocessingDrawing" xmlns:wp="http://schemas.openxmlformats.org/drawingml/2006/wordprocessingDrawing" xmlns:w10="urn:schemas-microsoft-com:office:word" xmlns:w="http://schemas.openxmlformats.org/wordprocessingml/2006/main" xmlns:w14="http://schemas.microsoft.com/office/word/2010/wordml" xmlns:w15="http://schemas.microsoft.com/office/word/2012/wordml" xmlns:w16cex="http://schemas.microsoft.com/office/word/2018/wordml/cex" xmlns:w16cid="http://schemas.microsoft.com/office/word/2016/wordml/cid" xmlns:w16="http://schemas.microsoft.com/office/word/2018/wordml" xmlns:w16sdtdh="http://schemas.microsoft.com/office/word/2020/wordml/sdtdatahash" xmlns:w16se="http://schemas.microsoft.com/office/word/2015/wordml/symex" xmlns:wpg="http://schemas.microsoft.com/office/word/2010/wordprocessingGroup" xmlns:wpi="http://schemas.microsoft.com/office/word/2010/wordprocessingInk" xmlns:wne="http://schemas.microsoft.com/office/word/2006/wordml" xmlns:wps="http://schemas.microsoft.com/office/word/2010/wordprocessingShape" mc:Ignorable="w14 w15 w16se w16cid w16 w16cex w16sdtdh wp14">
+<w:numbering xmlns:wpc="http://schemas.microsoft.com/office/word/2010/wordprocessingCanvas" xmlns:cx="http://schemas.microsoft.com/office/drawing/2014/chartex" xmlns:cx1="http://schemas.microsoft.com/office/drawing/2015/9/8/chartex" xmlns:cx2="http://schemas.microsoft.com/office/drawing/2015/10/21/chartex" xmlns:cx3="http://schemas.microsoft.com/office/drawing/2016/5/9/chartex" xmlns:cx4="http://schemas.microsoft.com/office/drawing/2016/5/10/chartex" xmlns:cx5="http://schemas.microsoft.com/office/drawing/2016/5/11/chartex" xmlns:cx6="http://schemas.microsoft.com/office/drawing/2016/5/12/chartex" xmlns:cx7="http://schemas.microsoft.com/office/drawing/2016/5/13/chartex" xmlns:cx8="http://schemas.microsoft.com/office/drawing/2016/5/14/chartex" xmlns:mc="http://schemas.openxmlformats.org/markup-compatibility/2006" xmlns:aink="http://schemas.microsoft.com/office/drawing/2016/ink" xmlns:am3d="http://schemas.microsoft.com/office/drawing/2017/model3d" xmlns:o="urn:schemas-microsoft-com:office:office" xmlns:oel="http://schemas.microsoft.com/office/2019/extlst" xmlns:r="http://schemas.openxmlformats.org/officeDocument/2006/relationships" xmlns:m="http://schemas.openxmlformats.org/officeDocument/2006/math" xmlns:v="urn:schemas-microsoft-com:vml" xmlns:wp14="http://schemas.microsoft.com/office/word/2010/wordprocessingDrawing" xmlns:wp="http://schemas.openxmlformats.org/drawingml/2006/wordprocessingDrawing" xmlns:w10="urn:schemas-microsoft-com:office:word" xmlns:w="http://schemas.openxmlformats.org/wordprocessingml/2006/main" xmlns:w14="http://schemas.microsoft.com/office/word/2010/wordml" xmlns:w15="http://schemas.microsoft.com/office/word/2012/wordml" xmlns:w16cex="http://schemas.microsoft.com/office/word/2018/wordml/cex" xmlns:w16cid="http://schemas.microsoft.com/office/word/2016/wordml/cid" xmlns:w16="http://schemas.microsoft.com/office/word/2018/wordml" xmlns:w16sdtdh="http://schemas.microsoft.com/office/word/2020/wordml/sdtdatahash" xmlns:w16se="http://schemas.microsoft.com/office/word/2015/wordml/symex" xmlns:wpg="http://schemas.microsoft.com/office/word/2010/wordprocessingGroup" xmlns:wpi="http://schemas.microsoft.com/office/word/2010/wordprocessingInk" xmlns:wne="http://schemas.microsoft.com/office/word/2006/wordml" xmlns:wps="http://schemas.microsoft.com/office/word/2010/wordprocessingShape" mc:Ignorable="w14 w15 w16se w16cid w16 w16cex w16sdtdh wp14">
   <w:abstractNum w:abstractNumId="0" w15:restartNumberingAfterBreak="0">
     <w:nsid w:val="0BFC7121"/>
     <w:multiLevelType w:val="hybridMultilevel"/>
@@ -13466,16 +13661,16 @@
       </w:rPr>
     </w:lvl>
   </w:abstractNum>
-  <w:num w:numId="1">
+  <w:num w:numId="1" w16cid:durableId="794639413">
     <w:abstractNumId w:val="3"/>
   </w:num>
-  <w:num w:numId="2">
+  <w:num w:numId="2" w16cid:durableId="838348353">
     <w:abstractNumId w:val="2"/>
   </w:num>
-  <w:num w:numId="3">
+  <w:num w:numId="3" w16cid:durableId="183784870">
     <w:abstractNumId w:val="0"/>
   </w:num>
-  <w:num w:numId="4">
+  <w:num w:numId="4" w16cid:durableId="1055663315">
     <w:abstractNumId w:val="1"/>
   </w:num>
 </w:numbering>
@@ -14300,4 +14495,10 @@
     </a:ext>
   </a:extLst>
 </a:theme>
+</file>
+
+<file path=docMetadata/LabelInfo.xml><?xml version="1.0" encoding="utf-8"?>
+<clbl:labelList xmlns:clbl="http://schemas.microsoft.com/office/2020/mipLabelMetadata">
+  <clbl:label id="{0f945650-ec40-41a9-9362-7e2addda4452}" enabled="1" method="Standard" siteId="{a33c6ac4-a52e-45c5-af07-b972df9bd004}" contentBits="2" removed="0"/>
+</clbl:labelList>
 </file>
</xml_diff>